<commit_message>
fix space Free Fundraise
</commit_message>
<xml_diff>
--- a/max_plomer_resume_formal.docx
+++ b/max_plomer_resume_formal.docx
@@ -180,23 +180,7 @@
           <w:sz w:val="20"/>
           <w:szCs w:val="20"/>
         </w:rPr>
-        <w:t xml:space="preserve">                                                                                                                                  </w:t>
-      </w:r>
-      <w:r>
-        <w:rPr>
-          <w:rFonts w:ascii="Times New Roman" w:hAnsi="Times New Roman" w:cs="Times New Roman"/>
-          <w:sz w:val="20"/>
-          <w:szCs w:val="20"/>
-        </w:rPr>
-        <w:t xml:space="preserve">               </w:t>
-      </w:r>
-      <w:r>
-        <w:rPr>
-          <w:rFonts w:ascii="Times New Roman" w:hAnsi="Times New Roman" w:cs="Times New Roman"/>
-          <w:sz w:val="20"/>
-          <w:szCs w:val="20"/>
-        </w:rPr>
-        <w:t xml:space="preserve">           Sept 2014 - Nov 2014</w:t>
+        <w:t xml:space="preserve">                                                                                                                                                            Sept 2014 - Nov 2014</w:t>
       </w:r>
     </w:p>
     <w:p>
@@ -250,23 +234,7 @@
           <w:sz w:val="20"/>
           <w:szCs w:val="20"/>
         </w:rPr>
-        <w:t xml:space="preserve">                                                                                                                       </w:t>
-      </w:r>
-      <w:r>
-        <w:rPr>
-          <w:rFonts w:ascii="Times New Roman" w:hAnsi="Times New Roman" w:cs="Times New Roman"/>
-          <w:sz w:val="20"/>
-          <w:szCs w:val="20"/>
-        </w:rPr>
-        <w:t xml:space="preserve">                  </w:t>
-      </w:r>
-      <w:r>
-        <w:rPr>
-          <w:rFonts w:ascii="Times New Roman" w:hAnsi="Times New Roman" w:cs="Times New Roman"/>
-          <w:sz w:val="20"/>
-          <w:szCs w:val="20"/>
-        </w:rPr>
-        <w:t>Completed May 2013</w:t>
+        <w:t xml:space="preserve">                                                                                                                                         Completed May 2013</w:t>
       </w:r>
     </w:p>
     <w:p>
@@ -698,7 +666,25 @@
           <w:sz w:val="20"/>
           <w:szCs w:val="20"/>
         </w:rPr>
-        <w:t>FreeFundraise.com</w:t>
+        <w:t>Free</w:t>
+      </w:r>
+      <w:r>
+        <w:rPr>
+          <w:rFonts w:ascii="Times New Roman" w:hAnsi="Times New Roman" w:cs="Times New Roman"/>
+          <w:b/>
+          <w:sz w:val="20"/>
+          <w:szCs w:val="20"/>
+        </w:rPr>
+        <w:t xml:space="preserve"> </w:t>
+      </w:r>
+      <w:r>
+        <w:rPr>
+          <w:rFonts w:ascii="Times New Roman" w:hAnsi="Times New Roman" w:cs="Times New Roman"/>
+          <w:b/>
+          <w:sz w:val="20"/>
+          <w:szCs w:val="20"/>
+        </w:rPr>
+        <w:t>Fundraise.com</w:t>
       </w:r>
       <w:r>
         <w:rPr>
@@ -714,8 +700,10 @@
           <w:sz w:val="20"/>
           <w:szCs w:val="20"/>
         </w:rPr>
-        <w:t xml:space="preserve">                </w:t>
-      </w:r>
+        <w:t xml:space="preserve">               </w:t>
+      </w:r>
+      <w:bookmarkStart w:id="0" w:name="_GoBack"/>
+      <w:bookmarkEnd w:id="0"/>
       <w:r>
         <w:rPr>
           <w:rFonts w:ascii="Times New Roman" w:hAnsi="Times New Roman" w:cs="Times New Roman"/>
@@ -2186,25 +2174,7 @@
           <w:sz w:val="20"/>
           <w:szCs w:val="20"/>
         </w:rPr>
-        <w:t xml:space="preserve">Selected the Bootstrap navbar component to create </w:t>
-      </w:r>
-      <w:proofErr w:type="gramStart"/>
-      <w:r>
-        <w:rPr>
-          <w:rFonts w:ascii="Times New Roman" w:hAnsi="Times New Roman" w:cs="Times New Roman"/>
-          <w:sz w:val="20"/>
-          <w:szCs w:val="20"/>
-        </w:rPr>
-        <w:t>an intuitive</w:t>
-      </w:r>
-      <w:proofErr w:type="gramEnd"/>
-      <w:r>
-        <w:rPr>
-          <w:rFonts w:ascii="Times New Roman" w:hAnsi="Times New Roman" w:cs="Times New Roman"/>
-          <w:sz w:val="20"/>
-          <w:szCs w:val="20"/>
-        </w:rPr>
-        <w:t xml:space="preserve"> site navigation</w:t>
+        <w:t>Selected the Bootstrap navbar component to create an intuitive site navigation</w:t>
       </w:r>
     </w:p>
     <w:p>
@@ -3071,8 +3041,6 @@
           <w:szCs w:val="20"/>
         </w:rPr>
       </w:pPr>
-      <w:bookmarkStart w:id="0" w:name="_GoBack"/>
-      <w:bookmarkEnd w:id="0"/>
     </w:p>
     <w:sectPr>
       <w:pgSz w:w="12240" w:h="15840"/>

</xml_diff>

<commit_message>
fix hanging indent and make "Stanging URL.." a bullet on _formal
</commit_message>
<xml_diff>
--- a/max_plomer_resume_formal.docx
+++ b/max_plomer_resume_formal.docx
@@ -31,6 +31,7 @@
           <w:szCs w:val="20"/>
         </w:rPr>
       </w:pPr>
+      <w:proofErr w:type="gramStart"/>
       <w:r>
         <w:rPr>
           <w:rFonts w:ascii="Times New Roman" w:hAnsi="Times New Roman" w:cs="Times New Roman"/>
@@ -39,6 +40,7 @@
         </w:rPr>
         <w:t>maxplomer@gmail.com</w:t>
       </w:r>
+      <w:proofErr w:type="gramEnd"/>
       <w:r>
         <w:rPr>
           <w:rFonts w:ascii="Times New Roman" w:hAnsi="Times New Roman" w:cs="Times New Roman"/>
@@ -199,7 +201,27 @@
           <w:sz w:val="20"/>
           <w:szCs w:val="20"/>
         </w:rPr>
-        <w:t>Coding Bootcamp in New York, NY</w:t>
+        <w:t xml:space="preserve">Coding </w:t>
+      </w:r>
+      <w:proofErr w:type="spellStart"/>
+      <w:r>
+        <w:rPr>
+          <w:rFonts w:ascii="Times New Roman" w:hAnsi="Times New Roman" w:cs="Times New Roman"/>
+          <w:i/>
+          <w:sz w:val="20"/>
+          <w:szCs w:val="20"/>
+        </w:rPr>
+        <w:t>Bootcamp</w:t>
+      </w:r>
+      <w:proofErr w:type="spellEnd"/>
+      <w:r>
+        <w:rPr>
+          <w:rFonts w:ascii="Times New Roman" w:hAnsi="Times New Roman" w:cs="Times New Roman"/>
+          <w:i/>
+          <w:sz w:val="20"/>
+          <w:szCs w:val="20"/>
+        </w:rPr>
+        <w:t xml:space="preserve"> in New York, NY</w:t>
       </w:r>
     </w:p>
     <w:p>
@@ -427,6 +449,7 @@
     </w:p>
     <w:p>
       <w:pPr>
+        <w:ind w:left="450" w:hanging="450"/>
         <w:rPr>
           <w:rFonts w:ascii="Times New Roman" w:hAnsi="Times New Roman" w:cs="Times New Roman"/>
           <w:sz w:val="20"/>
@@ -467,6 +490,7 @@
     </w:p>
     <w:p>
       <w:pPr>
+        <w:ind w:left="450" w:hanging="450"/>
         <w:rPr>
           <w:rFonts w:ascii="Times New Roman" w:hAnsi="Times New Roman" w:cs="Times New Roman"/>
           <w:sz w:val="20"/>
@@ -507,6 +531,7 @@
     </w:p>
     <w:p>
       <w:pPr>
+        <w:ind w:left="450" w:hanging="450"/>
         <w:rPr>
           <w:rFonts w:ascii="Times New Roman" w:hAnsi="Times New Roman" w:cs="Times New Roman"/>
           <w:sz w:val="20"/>
@@ -542,11 +567,48 @@
           <w:sz w:val="20"/>
           <w:szCs w:val="20"/>
         </w:rPr>
-        <w:t>Utilized sendgrid-ruby gem to email Contact Us messages and subscribe requests via SendGrid API</w:t>
-      </w:r>
-    </w:p>
-    <w:p>
-      <w:pPr>
+        <w:t xml:space="preserve">Utilized </w:t>
+      </w:r>
+      <w:proofErr w:type="spellStart"/>
+      <w:r>
+        <w:rPr>
+          <w:rFonts w:ascii="Times New Roman" w:hAnsi="Times New Roman" w:cs="Times New Roman"/>
+          <w:sz w:val="20"/>
+          <w:szCs w:val="20"/>
+        </w:rPr>
+        <w:t>sendgrid</w:t>
+      </w:r>
+      <w:proofErr w:type="spellEnd"/>
+      <w:r>
+        <w:rPr>
+          <w:rFonts w:ascii="Times New Roman" w:hAnsi="Times New Roman" w:cs="Times New Roman"/>
+          <w:sz w:val="20"/>
+          <w:szCs w:val="20"/>
+        </w:rPr>
+        <w:t xml:space="preserve">-ruby gem to email Contact Us messages and subscribe requests via </w:t>
+      </w:r>
+      <w:proofErr w:type="spellStart"/>
+      <w:r>
+        <w:rPr>
+          <w:rFonts w:ascii="Times New Roman" w:hAnsi="Times New Roman" w:cs="Times New Roman"/>
+          <w:sz w:val="20"/>
+          <w:szCs w:val="20"/>
+        </w:rPr>
+        <w:t>SendGrid</w:t>
+      </w:r>
+      <w:proofErr w:type="spellEnd"/>
+      <w:r>
+        <w:rPr>
+          <w:rFonts w:ascii="Times New Roman" w:hAnsi="Times New Roman" w:cs="Times New Roman"/>
+          <w:sz w:val="20"/>
+          <w:szCs w:val="20"/>
+        </w:rPr>
+        <w:t xml:space="preserve"> API</w:t>
+      </w:r>
+    </w:p>
+    <w:p>
+      <w:pPr>
+        <w:ind w:left="450" w:hanging="450"/>
         <w:rPr>
           <w:rFonts w:ascii="Times New Roman" w:hAnsi="Times New Roman" w:cs="Times New Roman"/>
           <w:sz w:val="20"/>
@@ -587,6 +649,7 @@
     </w:p>
     <w:p>
       <w:pPr>
+        <w:ind w:left="450" w:hanging="450"/>
         <w:rPr>
           <w:rFonts w:ascii="Times New Roman" w:hAnsi="Times New Roman" w:cs="Times New Roman"/>
           <w:sz w:val="20"/>
@@ -627,114 +690,7 @@
     </w:p>
     <w:p>
       <w:pPr>
-        <w:rPr>
-          <w:rFonts w:ascii="Times New Roman" w:hAnsi="Times New Roman" w:cs="Times New Roman"/>
-          <w:sz w:val="20"/>
-          <w:szCs w:val="20"/>
-        </w:rPr>
-      </w:pPr>
-      <w:r>
-        <w:rPr>
-          <w:rFonts w:ascii="Times New Roman" w:hAnsi="Times New Roman" w:cs="Times New Roman"/>
-          <w:sz w:val="20"/>
-          <w:szCs w:val="20"/>
-        </w:rPr>
-        <w:t>Staging URL =&gt; http://howardthurmanfilm.herokuapp.com</w:t>
-      </w:r>
-    </w:p>
-    <w:p>
-      <w:pPr>
-        <w:rPr>
-          <w:rFonts w:ascii="Times New Roman" w:hAnsi="Times New Roman" w:cs="Times New Roman"/>
-          <w:sz w:val="20"/>
-          <w:szCs w:val="20"/>
-        </w:rPr>
-      </w:pPr>
-    </w:p>
-    <w:p>
-      <w:pPr>
-        <w:rPr>
-          <w:rFonts w:ascii="Times New Roman" w:hAnsi="Times New Roman" w:cs="Times New Roman"/>
-          <w:sz w:val="20"/>
-          <w:szCs w:val="20"/>
-        </w:rPr>
-      </w:pPr>
-      <w:r>
-        <w:rPr>
-          <w:rFonts w:ascii="Times New Roman" w:hAnsi="Times New Roman" w:cs="Times New Roman"/>
-          <w:b/>
-          <w:sz w:val="20"/>
-          <w:szCs w:val="20"/>
-        </w:rPr>
-        <w:t>Free</w:t>
-      </w:r>
-      <w:r>
-        <w:rPr>
-          <w:rFonts w:ascii="Times New Roman" w:hAnsi="Times New Roman" w:cs="Times New Roman"/>
-          <w:b/>
-          <w:sz w:val="20"/>
-          <w:szCs w:val="20"/>
-        </w:rPr>
-        <w:t xml:space="preserve"> </w:t>
-      </w:r>
-      <w:r>
-        <w:rPr>
-          <w:rFonts w:ascii="Times New Roman" w:hAnsi="Times New Roman" w:cs="Times New Roman"/>
-          <w:b/>
-          <w:sz w:val="20"/>
-          <w:szCs w:val="20"/>
-        </w:rPr>
-        <w:t>Fundraise.com</w:t>
-      </w:r>
-      <w:r>
-        <w:rPr>
-          <w:rFonts w:ascii="Times New Roman" w:hAnsi="Times New Roman" w:cs="Times New Roman"/>
-          <w:sz w:val="20"/>
-          <w:szCs w:val="20"/>
-        </w:rPr>
-        <w:t xml:space="preserve">                                                                                                                                   </w:t>
-      </w:r>
-      <w:r>
-        <w:rPr>
-          <w:rFonts w:ascii="Times New Roman" w:hAnsi="Times New Roman" w:cs="Times New Roman"/>
-          <w:sz w:val="20"/>
-          <w:szCs w:val="20"/>
-        </w:rPr>
-        <w:t xml:space="preserve">               </w:t>
-      </w:r>
-      <w:bookmarkStart w:id="0" w:name="_GoBack"/>
-      <w:bookmarkEnd w:id="0"/>
-      <w:r>
-        <w:rPr>
-          <w:rFonts w:ascii="Times New Roman" w:hAnsi="Times New Roman" w:cs="Times New Roman"/>
-          <w:sz w:val="20"/>
-          <w:szCs w:val="20"/>
-        </w:rPr>
-        <w:t>Mar 2015 - May 2015</w:t>
-      </w:r>
-    </w:p>
-    <w:p>
-      <w:pPr>
-        <w:outlineLvl w:val="0"/>
-        <w:rPr>
-          <w:rFonts w:ascii="Times New Roman" w:hAnsi="Times New Roman" w:cs="Times New Roman"/>
-          <w:i/>
-          <w:sz w:val="20"/>
-          <w:szCs w:val="20"/>
-        </w:rPr>
-      </w:pPr>
-      <w:r>
-        <w:rPr>
-          <w:rFonts w:ascii="Times New Roman" w:hAnsi="Times New Roman" w:cs="Times New Roman"/>
-          <w:i/>
-          <w:sz w:val="20"/>
-          <w:szCs w:val="20"/>
-        </w:rPr>
-        <w:t>Boston, MA</w:t>
-      </w:r>
-    </w:p>
-    <w:p>
-      <w:pPr>
+        <w:ind w:left="450" w:hanging="450"/>
         <w:rPr>
           <w:rFonts w:ascii="Times New Roman" w:hAnsi="Times New Roman" w:cs="Times New Roman"/>
           <w:sz w:val="20"/>
@@ -770,11 +726,104 @@
           <w:sz w:val="20"/>
           <w:szCs w:val="20"/>
         </w:rPr>
-        <w:t>Engineered API-driven Backbone.js app enabling you to shop and give the advertising affiliate fees generated to the charity of your choice</w:t>
-      </w:r>
-    </w:p>
-    <w:p>
-      <w:pPr>
+        <w:t>Staging URL =&gt; http://howardthurmanfilm.herokuapp.com</w:t>
+      </w:r>
+    </w:p>
+    <w:p>
+      <w:pPr>
+        <w:ind w:left="450" w:hanging="450"/>
+        <w:rPr>
+          <w:rFonts w:ascii="Times New Roman" w:hAnsi="Times New Roman" w:cs="Times New Roman"/>
+          <w:sz w:val="20"/>
+          <w:szCs w:val="20"/>
+        </w:rPr>
+      </w:pPr>
+    </w:p>
+    <w:p>
+      <w:pPr>
+        <w:ind w:left="450" w:hanging="450"/>
+        <w:rPr>
+          <w:rFonts w:ascii="Times New Roman" w:hAnsi="Times New Roman" w:cs="Times New Roman"/>
+          <w:sz w:val="20"/>
+          <w:szCs w:val="20"/>
+        </w:rPr>
+      </w:pPr>
+      <w:r>
+        <w:rPr>
+          <w:rFonts w:ascii="Times New Roman" w:hAnsi="Times New Roman" w:cs="Times New Roman"/>
+          <w:b/>
+          <w:sz w:val="20"/>
+          <w:szCs w:val="20"/>
+        </w:rPr>
+        <w:t>Free</w:t>
+      </w:r>
+      <w:r>
+        <w:rPr>
+          <w:rFonts w:ascii="Times New Roman" w:hAnsi="Times New Roman" w:cs="Times New Roman"/>
+          <w:b/>
+          <w:sz w:val="20"/>
+          <w:szCs w:val="20"/>
+        </w:rPr>
+        <w:t xml:space="preserve"> </w:t>
+      </w:r>
+      <w:r>
+        <w:rPr>
+          <w:rFonts w:ascii="Times New Roman" w:hAnsi="Times New Roman" w:cs="Times New Roman"/>
+          <w:b/>
+          <w:sz w:val="20"/>
+          <w:szCs w:val="20"/>
+        </w:rPr>
+        <w:t>Fundraise.com</w:t>
+      </w:r>
+      <w:r>
+        <w:rPr>
+          <w:rFonts w:ascii="Times New Roman" w:hAnsi="Times New Roman" w:cs="Times New Roman"/>
+          <w:sz w:val="20"/>
+          <w:szCs w:val="20"/>
+        </w:rPr>
+        <w:t xml:space="preserve">                                                                                                                                   </w:t>
+      </w:r>
+      <w:r>
+        <w:rPr>
+          <w:rFonts w:ascii="Times New Roman" w:hAnsi="Times New Roman" w:cs="Times New Roman"/>
+          <w:sz w:val="20"/>
+          <w:szCs w:val="20"/>
+        </w:rPr>
+        <w:t xml:space="preserve">               </w:t>
+      </w:r>
+      <w:r>
+        <w:rPr>
+          <w:rFonts w:ascii="Times New Roman" w:hAnsi="Times New Roman" w:cs="Times New Roman"/>
+          <w:sz w:val="20"/>
+          <w:szCs w:val="20"/>
+        </w:rPr>
+        <w:t>Mar 2015 - May 2015</w:t>
+      </w:r>
+    </w:p>
+    <w:p>
+      <w:pPr>
+        <w:ind w:left="450" w:hanging="450"/>
+        <w:outlineLvl w:val="0"/>
+        <w:rPr>
+          <w:rFonts w:ascii="Times New Roman" w:hAnsi="Times New Roman" w:cs="Times New Roman"/>
+          <w:i/>
+          <w:sz w:val="20"/>
+          <w:szCs w:val="20"/>
+        </w:rPr>
+      </w:pPr>
+      <w:r>
+        <w:rPr>
+          <w:rFonts w:ascii="Times New Roman" w:hAnsi="Times New Roman" w:cs="Times New Roman"/>
+          <w:i/>
+          <w:sz w:val="20"/>
+          <w:szCs w:val="20"/>
+        </w:rPr>
+        <w:t>Boston, MA</w:t>
+      </w:r>
+    </w:p>
+    <w:p>
+      <w:pPr>
+        <w:ind w:left="450" w:hanging="450"/>
         <w:rPr>
           <w:rFonts w:ascii="Times New Roman" w:hAnsi="Times New Roman" w:cs="Times New Roman"/>
           <w:sz w:val="20"/>
@@ -810,11 +859,12 @@
           <w:sz w:val="20"/>
           <w:szCs w:val="20"/>
         </w:rPr>
-        <w:t>Designed and programmed user interface in Backbone.js with carousels built on jQuery fading methods</w:t>
-      </w:r>
-    </w:p>
-    <w:p>
-      <w:pPr>
+        <w:t>Engineered API-driven Backbone.js app enabling you to shop and give the advertising affiliate fees generated to the charity of your choice</w:t>
+      </w:r>
+    </w:p>
+    <w:p>
+      <w:pPr>
+        <w:ind w:left="450" w:hanging="450"/>
         <w:rPr>
           <w:rFonts w:ascii="Times New Roman" w:hAnsi="Times New Roman" w:cs="Times New Roman"/>
           <w:sz w:val="20"/>
@@ -850,11 +900,30 @@
           <w:sz w:val="20"/>
           <w:szCs w:val="20"/>
         </w:rPr>
-        <w:t>Allowed users to either select a featured charity, or to explore all, which adds a selected charity to the featured collection as well as activating it for donations</w:t>
-      </w:r>
-    </w:p>
-    <w:p>
-      <w:pPr>
+        <w:t xml:space="preserve">Designed and programmed user interface in Backbone.js with carousels built on </w:t>
+      </w:r>
+      <w:proofErr w:type="spellStart"/>
+      <w:r>
+        <w:rPr>
+          <w:rFonts w:ascii="Times New Roman" w:hAnsi="Times New Roman" w:cs="Times New Roman"/>
+          <w:sz w:val="20"/>
+          <w:szCs w:val="20"/>
+        </w:rPr>
+        <w:t>jQuery</w:t>
+      </w:r>
+      <w:proofErr w:type="spellEnd"/>
+      <w:r>
+        <w:rPr>
+          <w:rFonts w:ascii="Times New Roman" w:hAnsi="Times New Roman" w:cs="Times New Roman"/>
+          <w:sz w:val="20"/>
+          <w:szCs w:val="20"/>
+        </w:rPr>
+        <w:t xml:space="preserve"> fading methods</w:t>
+      </w:r>
+    </w:p>
+    <w:p>
+      <w:pPr>
+        <w:ind w:left="450" w:hanging="450"/>
         <w:rPr>
           <w:rFonts w:ascii="Times New Roman" w:hAnsi="Times New Roman" w:cs="Times New Roman"/>
           <w:sz w:val="20"/>
@@ -890,82 +959,12 @@
           <w:sz w:val="20"/>
           <w:szCs w:val="20"/>
         </w:rPr>
-        <w:t>Integrated charity tracking-ids into each unique set of query string parameters required by Amazon, eBay and FlexOffers affiliate programs</w:t>
-      </w:r>
-    </w:p>
-    <w:p>
-      <w:pPr>
-        <w:rPr>
-          <w:rFonts w:ascii="Times New Roman" w:hAnsi="Times New Roman" w:cs="Times New Roman"/>
-          <w:sz w:val="20"/>
-          <w:szCs w:val="20"/>
-        </w:rPr>
-      </w:pPr>
-    </w:p>
-    <w:p>
-      <w:pPr>
-        <w:rPr>
-          <w:rFonts w:ascii="Times New Roman" w:hAnsi="Times New Roman" w:cs="Times New Roman"/>
-          <w:sz w:val="20"/>
-          <w:szCs w:val="20"/>
-        </w:rPr>
-      </w:pPr>
-      <w:r>
-        <w:rPr>
-          <w:rFonts w:ascii="Times New Roman" w:hAnsi="Times New Roman" w:cs="Times New Roman"/>
-          <w:b/>
-          <w:sz w:val="20"/>
-          <w:szCs w:val="20"/>
-        </w:rPr>
-        <w:t>Outlearn.com</w:t>
-      </w:r>
-      <w:r>
-        <w:rPr>
-          <w:rFonts w:ascii="Times New Roman" w:hAnsi="Times New Roman" w:cs="Times New Roman"/>
-          <w:sz w:val="20"/>
-          <w:szCs w:val="20"/>
-        </w:rPr>
-        <w:t xml:space="preserve">                                                                                                                                          </w:t>
-      </w:r>
-      <w:r>
-        <w:rPr>
-          <w:rFonts w:ascii="Times New Roman" w:hAnsi="Times New Roman" w:cs="Times New Roman"/>
-          <w:sz w:val="20"/>
-          <w:szCs w:val="20"/>
-        </w:rPr>
-        <w:t xml:space="preserve">                </w:t>
-      </w:r>
-      <w:r>
-        <w:rPr>
-          <w:rFonts w:ascii="Times New Roman" w:hAnsi="Times New Roman" w:cs="Times New Roman"/>
-          <w:sz w:val="20"/>
-          <w:szCs w:val="20"/>
-        </w:rPr>
-        <w:t xml:space="preserve">     Jan 2015 - Feb 2015</w:t>
-      </w:r>
-    </w:p>
-    <w:p>
-      <w:pPr>
-        <w:outlineLvl w:val="0"/>
-        <w:rPr>
-          <w:rFonts w:ascii="Times New Roman" w:hAnsi="Times New Roman" w:cs="Times New Roman"/>
-          <w:i/>
-          <w:sz w:val="20"/>
-          <w:szCs w:val="20"/>
-        </w:rPr>
-      </w:pPr>
-      <w:r>
-        <w:rPr>
-          <w:rFonts w:ascii="Times New Roman" w:hAnsi="Times New Roman" w:cs="Times New Roman"/>
-          <w:i/>
-          <w:sz w:val="20"/>
-          <w:szCs w:val="20"/>
-        </w:rPr>
-        <w:t>Boston, MA</w:t>
-      </w:r>
-    </w:p>
-    <w:p>
-      <w:pPr>
+        <w:t>Allowed users to either select a featured charity, or to explore all, which adds a selected charity to the featured collection as well as activating it for donations</w:t>
+      </w:r>
+    </w:p>
+    <w:p>
+      <w:pPr>
+        <w:ind w:left="450" w:hanging="450"/>
         <w:rPr>
           <w:rFonts w:ascii="Times New Roman" w:hAnsi="Times New Roman" w:cs="Times New Roman"/>
           <w:sz w:val="20"/>
@@ -1001,11 +1000,104 @@
           <w:sz w:val="20"/>
           <w:szCs w:val="20"/>
         </w:rPr>
-        <w:t>Researched technical training topics and formatted content into prototype format</w:t>
-      </w:r>
-    </w:p>
-    <w:p>
-      <w:pPr>
+        <w:t xml:space="preserve">Integrated charity tracking-ids into each unique set of query string parameters required by Amazon, eBay and </w:t>
+      </w:r>
+      <w:proofErr w:type="spellStart"/>
+      <w:r>
+        <w:rPr>
+          <w:rFonts w:ascii="Times New Roman" w:hAnsi="Times New Roman" w:cs="Times New Roman"/>
+          <w:sz w:val="20"/>
+          <w:szCs w:val="20"/>
+        </w:rPr>
+        <w:t>FlexOffers</w:t>
+      </w:r>
+      <w:proofErr w:type="spellEnd"/>
+      <w:r>
+        <w:rPr>
+          <w:rFonts w:ascii="Times New Roman" w:hAnsi="Times New Roman" w:cs="Times New Roman"/>
+          <w:sz w:val="20"/>
+          <w:szCs w:val="20"/>
+        </w:rPr>
+        <w:t xml:space="preserve"> affiliate programs</w:t>
+      </w:r>
+    </w:p>
+    <w:p>
+      <w:pPr>
+        <w:ind w:left="450" w:hanging="450"/>
+        <w:rPr>
+          <w:rFonts w:ascii="Times New Roman" w:hAnsi="Times New Roman" w:cs="Times New Roman"/>
+          <w:sz w:val="20"/>
+          <w:szCs w:val="20"/>
+        </w:rPr>
+      </w:pPr>
+    </w:p>
+    <w:p>
+      <w:pPr>
+        <w:ind w:left="450" w:hanging="450"/>
+        <w:rPr>
+          <w:rFonts w:ascii="Times New Roman" w:hAnsi="Times New Roman" w:cs="Times New Roman"/>
+          <w:sz w:val="20"/>
+          <w:szCs w:val="20"/>
+        </w:rPr>
+      </w:pPr>
+      <w:r>
+        <w:rPr>
+          <w:rFonts w:ascii="Times New Roman" w:hAnsi="Times New Roman" w:cs="Times New Roman"/>
+          <w:b/>
+          <w:sz w:val="20"/>
+          <w:szCs w:val="20"/>
+        </w:rPr>
+        <w:t>Outlearn.com</w:t>
+      </w:r>
+      <w:r>
+        <w:rPr>
+          <w:rFonts w:ascii="Times New Roman" w:hAnsi="Times New Roman" w:cs="Times New Roman"/>
+          <w:sz w:val="20"/>
+          <w:szCs w:val="20"/>
+        </w:rPr>
+        <w:t xml:space="preserve">                                                                                                                                          </w:t>
+      </w:r>
+      <w:r>
+        <w:rPr>
+          <w:rFonts w:ascii="Times New Roman" w:hAnsi="Times New Roman" w:cs="Times New Roman"/>
+          <w:sz w:val="20"/>
+          <w:szCs w:val="20"/>
+        </w:rPr>
+        <w:t xml:space="preserve">                </w:t>
+      </w:r>
+      <w:r>
+        <w:rPr>
+          <w:rFonts w:ascii="Times New Roman" w:hAnsi="Times New Roman" w:cs="Times New Roman"/>
+          <w:sz w:val="20"/>
+          <w:szCs w:val="20"/>
+        </w:rPr>
+        <w:t xml:space="preserve">     Jan 2015 - Feb 2015</w:t>
+      </w:r>
+    </w:p>
+    <w:p>
+      <w:pPr>
+        <w:ind w:left="450" w:hanging="450"/>
+        <w:outlineLvl w:val="0"/>
+        <w:rPr>
+          <w:rFonts w:ascii="Times New Roman" w:hAnsi="Times New Roman" w:cs="Times New Roman"/>
+          <w:i/>
+          <w:sz w:val="20"/>
+          <w:szCs w:val="20"/>
+        </w:rPr>
+      </w:pPr>
+      <w:r>
+        <w:rPr>
+          <w:rFonts w:ascii="Times New Roman" w:hAnsi="Times New Roman" w:cs="Times New Roman"/>
+          <w:i/>
+          <w:sz w:val="20"/>
+          <w:szCs w:val="20"/>
+        </w:rPr>
+        <w:t>Boston, MA</w:t>
+      </w:r>
+    </w:p>
+    <w:p>
+      <w:pPr>
+        <w:ind w:left="450" w:hanging="450"/>
         <w:rPr>
           <w:rFonts w:ascii="Times New Roman" w:hAnsi="Times New Roman" w:cs="Times New Roman"/>
           <w:sz w:val="20"/>
@@ -1035,17 +1127,28 @@
         </w:rPr>
         <w:t xml:space="preserve">   </w:t>
       </w:r>
-      <w:r>
-        <w:rPr>
-          <w:rFonts w:ascii="Times New Roman" w:hAnsi="Times New Roman" w:cs="Times New Roman"/>
-          <w:sz w:val="20"/>
-          <w:szCs w:val="20"/>
-        </w:rPr>
-        <w:t>Integrated with GitHub through importation of repositories and allowing login using GitHub account</w:t>
-      </w:r>
-    </w:p>
-    <w:p>
-      <w:pPr>
+      <w:proofErr w:type="gramStart"/>
+      <w:r>
+        <w:rPr>
+          <w:rFonts w:ascii="Times New Roman" w:hAnsi="Times New Roman" w:cs="Times New Roman"/>
+          <w:sz w:val="20"/>
+          <w:szCs w:val="20"/>
+        </w:rPr>
+        <w:t>Researched</w:t>
+      </w:r>
+      <w:proofErr w:type="gramEnd"/>
+      <w:r>
+        <w:rPr>
+          <w:rFonts w:ascii="Times New Roman" w:hAnsi="Times New Roman" w:cs="Times New Roman"/>
+          <w:sz w:val="20"/>
+          <w:szCs w:val="20"/>
+        </w:rPr>
+        <w:t xml:space="preserve"> technical training topics and formatted content into prototype format</w:t>
+      </w:r>
+    </w:p>
+    <w:p>
+      <w:pPr>
+        <w:ind w:left="450" w:hanging="450"/>
         <w:rPr>
           <w:rFonts w:ascii="Times New Roman" w:hAnsi="Times New Roman" w:cs="Times New Roman"/>
           <w:sz w:val="20"/>
@@ -1081,11 +1184,48 @@
           <w:sz w:val="20"/>
           <w:szCs w:val="20"/>
         </w:rPr>
-        <w:t>Experimented with JavaScript Fancytree library, a dynamic tree view plugin for jQuery, to display imported contents</w:t>
-      </w:r>
-    </w:p>
-    <w:p>
-      <w:pPr>
+        <w:t xml:space="preserve">Integrated with </w:t>
+      </w:r>
+      <w:proofErr w:type="spellStart"/>
+      <w:r>
+        <w:rPr>
+          <w:rFonts w:ascii="Times New Roman" w:hAnsi="Times New Roman" w:cs="Times New Roman"/>
+          <w:sz w:val="20"/>
+          <w:szCs w:val="20"/>
+        </w:rPr>
+        <w:t>GitHub</w:t>
+      </w:r>
+      <w:proofErr w:type="spellEnd"/>
+      <w:r>
+        <w:rPr>
+          <w:rFonts w:ascii="Times New Roman" w:hAnsi="Times New Roman" w:cs="Times New Roman"/>
+          <w:sz w:val="20"/>
+          <w:szCs w:val="20"/>
+        </w:rPr>
+        <w:t xml:space="preserve"> through importation of repositories and allowing login using </w:t>
+      </w:r>
+      <w:proofErr w:type="spellStart"/>
+      <w:r>
+        <w:rPr>
+          <w:rFonts w:ascii="Times New Roman" w:hAnsi="Times New Roman" w:cs="Times New Roman"/>
+          <w:sz w:val="20"/>
+          <w:szCs w:val="20"/>
+        </w:rPr>
+        <w:t>GitHub</w:t>
+      </w:r>
+      <w:proofErr w:type="spellEnd"/>
+      <w:r>
+        <w:rPr>
+          <w:rFonts w:ascii="Times New Roman" w:hAnsi="Times New Roman" w:cs="Times New Roman"/>
+          <w:sz w:val="20"/>
+          <w:szCs w:val="20"/>
+        </w:rPr>
+        <w:t xml:space="preserve"> account</w:t>
+      </w:r>
+    </w:p>
+    <w:p>
+      <w:pPr>
+        <w:ind w:left="450" w:hanging="450"/>
         <w:rPr>
           <w:rFonts w:ascii="Times New Roman" w:hAnsi="Times New Roman" w:cs="Times New Roman"/>
           <w:sz w:val="20"/>
@@ -1121,11 +1261,48 @@
           <w:sz w:val="20"/>
           <w:szCs w:val="20"/>
         </w:rPr>
-        <w:t>Engineered advanced coding challenges using RSpec tests for Ruby and Jasmine tests for JavaScript</w:t>
-      </w:r>
-    </w:p>
-    <w:p>
-      <w:pPr>
+        <w:t xml:space="preserve">Experimented with JavaScript </w:t>
+      </w:r>
+      <w:proofErr w:type="spellStart"/>
+      <w:r>
+        <w:rPr>
+          <w:rFonts w:ascii="Times New Roman" w:hAnsi="Times New Roman" w:cs="Times New Roman"/>
+          <w:sz w:val="20"/>
+          <w:szCs w:val="20"/>
+        </w:rPr>
+        <w:t>Fancytree</w:t>
+      </w:r>
+      <w:proofErr w:type="spellEnd"/>
+      <w:r>
+        <w:rPr>
+          <w:rFonts w:ascii="Times New Roman" w:hAnsi="Times New Roman" w:cs="Times New Roman"/>
+          <w:sz w:val="20"/>
+          <w:szCs w:val="20"/>
+        </w:rPr>
+        <w:t xml:space="preserve"> library, a dynamic tree view plugin for </w:t>
+      </w:r>
+      <w:proofErr w:type="spellStart"/>
+      <w:r>
+        <w:rPr>
+          <w:rFonts w:ascii="Times New Roman" w:hAnsi="Times New Roman" w:cs="Times New Roman"/>
+          <w:sz w:val="20"/>
+          <w:szCs w:val="20"/>
+        </w:rPr>
+        <w:t>jQuery</w:t>
+      </w:r>
+      <w:proofErr w:type="spellEnd"/>
+      <w:r>
+        <w:rPr>
+          <w:rFonts w:ascii="Times New Roman" w:hAnsi="Times New Roman" w:cs="Times New Roman"/>
+          <w:sz w:val="20"/>
+          <w:szCs w:val="20"/>
+        </w:rPr>
+        <w:t>, to display imported contents</w:t>
+      </w:r>
+    </w:p>
+    <w:p>
+      <w:pPr>
+        <w:ind w:left="450" w:hanging="450"/>
         <w:rPr>
           <w:rFonts w:ascii="Times New Roman" w:hAnsi="Times New Roman" w:cs="Times New Roman"/>
           <w:sz w:val="20"/>
@@ -1161,82 +1338,30 @@
           <w:sz w:val="20"/>
           <w:szCs w:val="20"/>
         </w:rPr>
-        <w:t>Created interactive terminal sessions for Ruby, JavaScript and PHP using jq-console, a jQuery plugin</w:t>
-      </w:r>
-    </w:p>
-    <w:p>
-      <w:pPr>
-        <w:rPr>
-          <w:rFonts w:ascii="Times New Roman" w:hAnsi="Times New Roman" w:cs="Times New Roman"/>
-          <w:sz w:val="20"/>
-          <w:szCs w:val="20"/>
-        </w:rPr>
-      </w:pPr>
-    </w:p>
-    <w:p>
-      <w:pPr>
-        <w:rPr>
-          <w:rFonts w:ascii="Times New Roman" w:hAnsi="Times New Roman" w:cs="Times New Roman"/>
-          <w:sz w:val="20"/>
-          <w:szCs w:val="20"/>
-        </w:rPr>
-      </w:pPr>
-      <w:r>
-        <w:rPr>
-          <w:rFonts w:ascii="Times New Roman" w:hAnsi="Times New Roman" w:cs="Times New Roman"/>
-          <w:b/>
-          <w:sz w:val="20"/>
-          <w:szCs w:val="20"/>
-        </w:rPr>
-        <w:t>Westport, CT and World Maker Faires</w:t>
-      </w:r>
-      <w:r>
-        <w:rPr>
-          <w:rFonts w:ascii="Times New Roman" w:hAnsi="Times New Roman" w:cs="Times New Roman"/>
-          <w:sz w:val="20"/>
-          <w:szCs w:val="20"/>
-        </w:rPr>
-        <w:t xml:space="preserve">                                                              </w:t>
-      </w:r>
-      <w:r>
-        <w:rPr>
-          <w:rFonts w:ascii="Times New Roman" w:hAnsi="Times New Roman" w:cs="Times New Roman"/>
-          <w:sz w:val="20"/>
-          <w:szCs w:val="20"/>
-        </w:rPr>
-        <w:t xml:space="preserve">               </w:t>
-      </w:r>
-      <w:r>
-        <w:rPr>
-          <w:rFonts w:ascii="Times New Roman" w:hAnsi="Times New Roman" w:cs="Times New Roman"/>
-          <w:sz w:val="20"/>
-          <w:szCs w:val="20"/>
-        </w:rPr>
-        <w:t>Apr 2014 (Westport) and Sept 2014 (World)</w:t>
-      </w:r>
-    </w:p>
-    <w:p>
-      <w:pPr>
-        <w:outlineLvl w:val="0"/>
-        <w:rPr>
-          <w:rFonts w:ascii="Times New Roman" w:hAnsi="Times New Roman" w:cs="Times New Roman"/>
-          <w:i/>
-          <w:sz w:val="20"/>
-          <w:szCs w:val="20"/>
-        </w:rPr>
-      </w:pPr>
-      <w:r>
-        <w:rPr>
-          <w:rFonts w:ascii="Times New Roman" w:hAnsi="Times New Roman" w:cs="Times New Roman"/>
-          <w:i/>
-          <w:sz w:val="20"/>
-          <w:szCs w:val="20"/>
-        </w:rPr>
-        <w:t>Westport, CT and New York, NY</w:t>
-      </w:r>
-    </w:p>
-    <w:p>
-      <w:pPr>
+        <w:t xml:space="preserve">Engineered advanced coding challenges using </w:t>
+      </w:r>
+      <w:proofErr w:type="spellStart"/>
+      <w:r>
+        <w:rPr>
+          <w:rFonts w:ascii="Times New Roman" w:hAnsi="Times New Roman" w:cs="Times New Roman"/>
+          <w:sz w:val="20"/>
+          <w:szCs w:val="20"/>
+        </w:rPr>
+        <w:t>RSpec</w:t>
+      </w:r>
+      <w:proofErr w:type="spellEnd"/>
+      <w:r>
+        <w:rPr>
+          <w:rFonts w:ascii="Times New Roman" w:hAnsi="Times New Roman" w:cs="Times New Roman"/>
+          <w:sz w:val="20"/>
+          <w:szCs w:val="20"/>
+        </w:rPr>
+        <w:t xml:space="preserve"> tests for Ruby and Jasmine tests for JavaScript</w:t>
+      </w:r>
+    </w:p>
+    <w:p>
+      <w:pPr>
+        <w:ind w:left="450" w:hanging="450"/>
         <w:rPr>
           <w:rFonts w:ascii="Times New Roman" w:hAnsi="Times New Roman" w:cs="Times New Roman"/>
           <w:sz w:val="20"/>
@@ -1272,11 +1397,133 @@
           <w:sz w:val="20"/>
           <w:szCs w:val="20"/>
         </w:rPr>
-        <w:t>Presented the science behind my software package Clean Fuel Chemical Kinetics and how it can be used to model clean fuels in the engines of tomorrow</w:t>
-      </w:r>
-    </w:p>
-    <w:p>
-      <w:pPr>
+        <w:t xml:space="preserve">Created interactive terminal sessions for Ruby, JavaScript and PHP using </w:t>
+      </w:r>
+      <w:proofErr w:type="spellStart"/>
+      <w:r>
+        <w:rPr>
+          <w:rFonts w:ascii="Times New Roman" w:hAnsi="Times New Roman" w:cs="Times New Roman"/>
+          <w:sz w:val="20"/>
+          <w:szCs w:val="20"/>
+        </w:rPr>
+        <w:t>jq</w:t>
+      </w:r>
+      <w:proofErr w:type="spellEnd"/>
+      <w:r>
+        <w:rPr>
+          <w:rFonts w:ascii="Times New Roman" w:hAnsi="Times New Roman" w:cs="Times New Roman"/>
+          <w:sz w:val="20"/>
+          <w:szCs w:val="20"/>
+        </w:rPr>
+        <w:t xml:space="preserve">-console, a </w:t>
+      </w:r>
+      <w:proofErr w:type="spellStart"/>
+      <w:r>
+        <w:rPr>
+          <w:rFonts w:ascii="Times New Roman" w:hAnsi="Times New Roman" w:cs="Times New Roman"/>
+          <w:sz w:val="20"/>
+          <w:szCs w:val="20"/>
+        </w:rPr>
+        <w:t>jQuery</w:t>
+      </w:r>
+      <w:proofErr w:type="spellEnd"/>
+      <w:r>
+        <w:rPr>
+          <w:rFonts w:ascii="Times New Roman" w:hAnsi="Times New Roman" w:cs="Times New Roman"/>
+          <w:sz w:val="20"/>
+          <w:szCs w:val="20"/>
+        </w:rPr>
+        <w:t xml:space="preserve"> plugin</w:t>
+      </w:r>
+    </w:p>
+    <w:p>
+      <w:pPr>
+        <w:ind w:left="450" w:hanging="450"/>
+        <w:rPr>
+          <w:rFonts w:ascii="Times New Roman" w:hAnsi="Times New Roman" w:cs="Times New Roman"/>
+          <w:sz w:val="20"/>
+          <w:szCs w:val="20"/>
+        </w:rPr>
+      </w:pPr>
+    </w:p>
+    <w:p>
+      <w:pPr>
+        <w:ind w:left="450" w:hanging="450"/>
+        <w:rPr>
+          <w:rFonts w:ascii="Times New Roman" w:hAnsi="Times New Roman" w:cs="Times New Roman"/>
+          <w:sz w:val="20"/>
+          <w:szCs w:val="20"/>
+        </w:rPr>
+      </w:pPr>
+      <w:r>
+        <w:rPr>
+          <w:rFonts w:ascii="Times New Roman" w:hAnsi="Times New Roman" w:cs="Times New Roman"/>
+          <w:b/>
+          <w:sz w:val="20"/>
+          <w:szCs w:val="20"/>
+        </w:rPr>
+        <w:t xml:space="preserve">Westport, CT and World Maker </w:t>
+      </w:r>
+      <w:proofErr w:type="spellStart"/>
+      <w:r>
+        <w:rPr>
+          <w:rFonts w:ascii="Times New Roman" w:hAnsi="Times New Roman" w:cs="Times New Roman"/>
+          <w:b/>
+          <w:sz w:val="20"/>
+          <w:szCs w:val="20"/>
+        </w:rPr>
+        <w:t>Faires</w:t>
+      </w:r>
+      <w:proofErr w:type="spellEnd"/>
+      <w:r>
+        <w:rPr>
+          <w:rFonts w:ascii="Times New Roman" w:hAnsi="Times New Roman" w:cs="Times New Roman"/>
+          <w:sz w:val="20"/>
+          <w:szCs w:val="20"/>
+        </w:rPr>
+        <w:t xml:space="preserve">                                                              </w:t>
+      </w:r>
+      <w:r>
+        <w:rPr>
+          <w:rFonts w:ascii="Times New Roman" w:hAnsi="Times New Roman" w:cs="Times New Roman"/>
+          <w:sz w:val="20"/>
+          <w:szCs w:val="20"/>
+        </w:rPr>
+        <w:t xml:space="preserve">               </w:t>
+      </w:r>
+      <w:r>
+        <w:rPr>
+          <w:rFonts w:ascii="Times New Roman" w:hAnsi="Times New Roman" w:cs="Times New Roman"/>
+          <w:sz w:val="20"/>
+          <w:szCs w:val="20"/>
+        </w:rPr>
+        <w:t>Apr 2014 (Westport) and Sept 2014 (World)</w:t>
+      </w:r>
+    </w:p>
+    <w:p>
+      <w:pPr>
+        <w:ind w:left="450" w:hanging="450"/>
+        <w:outlineLvl w:val="0"/>
+        <w:rPr>
+          <w:rFonts w:ascii="Times New Roman" w:hAnsi="Times New Roman" w:cs="Times New Roman"/>
+          <w:i/>
+          <w:sz w:val="20"/>
+          <w:szCs w:val="20"/>
+        </w:rPr>
+      </w:pPr>
+      <w:r>
+        <w:rPr>
+          <w:rFonts w:ascii="Times New Roman" w:hAnsi="Times New Roman" w:cs="Times New Roman"/>
+          <w:i/>
+          <w:sz w:val="20"/>
+          <w:szCs w:val="20"/>
+        </w:rPr>
+        <w:t>Westport, CT and New York, NY</w:t>
+      </w:r>
+    </w:p>
+    <w:p>
+      <w:pPr>
+        <w:ind w:left="450" w:hanging="450"/>
         <w:rPr>
           <w:rFonts w:ascii="Times New Roman" w:hAnsi="Times New Roman" w:cs="Times New Roman"/>
           <w:sz w:val="20"/>
@@ -1312,82 +1559,12 @@
           <w:sz w:val="20"/>
           <w:szCs w:val="20"/>
         </w:rPr>
-        <w:t>Articulated reaction rate and Lagrange multiplier problems to teach science and math to faire attendees</w:t>
-      </w:r>
-    </w:p>
-    <w:p>
-      <w:pPr>
-        <w:rPr>
-          <w:rFonts w:ascii="Times New Roman" w:hAnsi="Times New Roman" w:cs="Times New Roman"/>
-          <w:sz w:val="20"/>
-          <w:szCs w:val="20"/>
-        </w:rPr>
-      </w:pPr>
-    </w:p>
-    <w:p>
-      <w:pPr>
-        <w:rPr>
-          <w:rFonts w:ascii="Times New Roman" w:hAnsi="Times New Roman" w:cs="Times New Roman"/>
-          <w:sz w:val="20"/>
-          <w:szCs w:val="20"/>
-        </w:rPr>
-      </w:pPr>
-      <w:r>
-        <w:rPr>
-          <w:rFonts w:ascii="Times New Roman" w:hAnsi="Times New Roman" w:cs="Times New Roman"/>
-          <w:b/>
-          <w:sz w:val="20"/>
-          <w:szCs w:val="20"/>
-        </w:rPr>
-        <w:t>Saigeworks LLC</w:t>
-      </w:r>
-      <w:r>
-        <w:rPr>
-          <w:rFonts w:ascii="Times New Roman" w:hAnsi="Times New Roman" w:cs="Times New Roman"/>
-          <w:sz w:val="20"/>
-          <w:szCs w:val="20"/>
-        </w:rPr>
-        <w:t xml:space="preserve">                                                                                                                                                            </w:t>
-      </w:r>
-      <w:r>
-        <w:rPr>
-          <w:rFonts w:ascii="Times New Roman" w:hAnsi="Times New Roman" w:cs="Times New Roman"/>
-          <w:sz w:val="20"/>
-          <w:szCs w:val="20"/>
-        </w:rPr>
-        <w:t xml:space="preserve">              </w:t>
-      </w:r>
-      <w:r>
-        <w:rPr>
-          <w:rFonts w:ascii="Times New Roman" w:hAnsi="Times New Roman" w:cs="Times New Roman"/>
-          <w:sz w:val="20"/>
-          <w:szCs w:val="20"/>
-        </w:rPr>
-        <w:t>May 2014</w:t>
-      </w:r>
-    </w:p>
-    <w:p>
-      <w:pPr>
-        <w:outlineLvl w:val="0"/>
-        <w:rPr>
-          <w:rFonts w:ascii="Times New Roman" w:hAnsi="Times New Roman" w:cs="Times New Roman"/>
-          <w:i/>
-          <w:sz w:val="20"/>
-          <w:szCs w:val="20"/>
-        </w:rPr>
-      </w:pPr>
-      <w:r>
-        <w:rPr>
-          <w:rFonts w:ascii="Times New Roman" w:hAnsi="Times New Roman" w:cs="Times New Roman"/>
-          <w:i/>
-          <w:sz w:val="20"/>
-          <w:szCs w:val="20"/>
-        </w:rPr>
-        <w:t>Trumbull, CT</w:t>
-      </w:r>
-    </w:p>
-    <w:p>
-      <w:pPr>
+        <w:t>Presented the science behind my software package Clean Fuel Chemical Kinetics and how it can be used to model clean fuels in the engines of tomorrow</w:t>
+      </w:r>
+    </w:p>
+    <w:p>
+      <w:pPr>
+        <w:ind w:left="450" w:hanging="450"/>
         <w:rPr>
           <w:rFonts w:ascii="Times New Roman" w:hAnsi="Times New Roman" w:cs="Times New Roman"/>
           <w:sz w:val="20"/>
@@ -1423,11 +1600,97 @@
           <w:sz w:val="20"/>
           <w:szCs w:val="20"/>
         </w:rPr>
-        <w:t>Utilized my chemical kinetics software to transform inventor’s hands-on experience into concrete engineering terms</w:t>
-      </w:r>
-    </w:p>
-    <w:p>
-      <w:pPr>
+        <w:t>Articulated reaction rate and Lagrange multiplier problems to teach science and math to faire attendees</w:t>
+      </w:r>
+    </w:p>
+    <w:p>
+      <w:pPr>
+        <w:ind w:left="450" w:hanging="450"/>
+        <w:rPr>
+          <w:rFonts w:ascii="Times New Roman" w:hAnsi="Times New Roman" w:cs="Times New Roman"/>
+          <w:sz w:val="20"/>
+          <w:szCs w:val="20"/>
+        </w:rPr>
+      </w:pPr>
+    </w:p>
+    <w:p>
+      <w:pPr>
+        <w:ind w:left="450" w:hanging="450"/>
+        <w:rPr>
+          <w:rFonts w:ascii="Times New Roman" w:hAnsi="Times New Roman" w:cs="Times New Roman"/>
+          <w:sz w:val="20"/>
+          <w:szCs w:val="20"/>
+        </w:rPr>
+      </w:pPr>
+      <w:proofErr w:type="spellStart"/>
+      <w:r>
+        <w:rPr>
+          <w:rFonts w:ascii="Times New Roman" w:hAnsi="Times New Roman" w:cs="Times New Roman"/>
+          <w:b/>
+          <w:sz w:val="20"/>
+          <w:szCs w:val="20"/>
+        </w:rPr>
+        <w:t>Saigeworks</w:t>
+      </w:r>
+      <w:proofErr w:type="spellEnd"/>
+      <w:r>
+        <w:rPr>
+          <w:rFonts w:ascii="Times New Roman" w:hAnsi="Times New Roman" w:cs="Times New Roman"/>
+          <w:b/>
+          <w:sz w:val="20"/>
+          <w:szCs w:val="20"/>
+        </w:rPr>
+        <w:t xml:space="preserve"> LLC</w:t>
+      </w:r>
+      <w:r>
+        <w:rPr>
+          <w:rFonts w:ascii="Times New Roman" w:hAnsi="Times New Roman" w:cs="Times New Roman"/>
+          <w:sz w:val="20"/>
+          <w:szCs w:val="20"/>
+        </w:rPr>
+        <w:t xml:space="preserve">                                                                                                                                                            </w:t>
+      </w:r>
+      <w:r>
+        <w:rPr>
+          <w:rFonts w:ascii="Times New Roman" w:hAnsi="Times New Roman" w:cs="Times New Roman"/>
+          <w:sz w:val="20"/>
+          <w:szCs w:val="20"/>
+        </w:rPr>
+        <w:t xml:space="preserve">              </w:t>
+      </w:r>
+      <w:r>
+        <w:rPr>
+          <w:rFonts w:ascii="Times New Roman" w:hAnsi="Times New Roman" w:cs="Times New Roman"/>
+          <w:sz w:val="20"/>
+          <w:szCs w:val="20"/>
+        </w:rPr>
+        <w:t>May 2014</w:t>
+      </w:r>
+    </w:p>
+    <w:p>
+      <w:pPr>
+        <w:ind w:left="450" w:hanging="450"/>
+        <w:outlineLvl w:val="0"/>
+        <w:rPr>
+          <w:rFonts w:ascii="Times New Roman" w:hAnsi="Times New Roman" w:cs="Times New Roman"/>
+          <w:i/>
+          <w:sz w:val="20"/>
+          <w:szCs w:val="20"/>
+        </w:rPr>
+      </w:pPr>
+      <w:r>
+        <w:rPr>
+          <w:rFonts w:ascii="Times New Roman" w:hAnsi="Times New Roman" w:cs="Times New Roman"/>
+          <w:i/>
+          <w:sz w:val="20"/>
+          <w:szCs w:val="20"/>
+        </w:rPr>
+        <w:t>Trumbull, CT</w:t>
+      </w:r>
+    </w:p>
+    <w:p>
+      <w:pPr>
+        <w:ind w:left="450" w:hanging="450"/>
         <w:rPr>
           <w:rFonts w:ascii="Times New Roman" w:hAnsi="Times New Roman" w:cs="Times New Roman"/>
           <w:sz w:val="20"/>
@@ -1457,109 +1720,41 @@
         </w:rPr>
         <w:t xml:space="preserve">   </w:t>
       </w:r>
-      <w:r>
-        <w:rPr>
-          <w:rFonts w:ascii="Times New Roman" w:hAnsi="Times New Roman" w:cs="Times New Roman"/>
-          <w:sz w:val="20"/>
-          <w:szCs w:val="20"/>
-        </w:rPr>
-        <w:t>Determined that 2.4 kJ of work and 3.3 kJ of heat for methane, and 3.0 kJ of work and 5.1 kJ of heat for hydrogen, was produced in one cycle per gram of fuel and oxygen at stoichiometric ratio</w:t>
-      </w:r>
-    </w:p>
-    <w:p>
-      <w:pPr>
-        <w:rPr>
-          <w:rFonts w:ascii="Times New Roman" w:hAnsi="Times New Roman" w:cs="Times New Roman"/>
-          <w:sz w:val="20"/>
-          <w:szCs w:val="20"/>
-        </w:rPr>
-      </w:pPr>
-    </w:p>
-    <w:p>
-      <w:pPr>
-        <w:rPr>
-          <w:rFonts w:ascii="Times New Roman" w:hAnsi="Times New Roman" w:cs="Times New Roman"/>
-          <w:sz w:val="20"/>
-          <w:szCs w:val="20"/>
-        </w:rPr>
-      </w:pPr>
-      <w:r>
-        <w:rPr>
-          <w:rFonts w:ascii="Times New Roman" w:hAnsi="Times New Roman" w:cs="Times New Roman"/>
-          <w:b/>
-          <w:sz w:val="20"/>
-          <w:szCs w:val="20"/>
-        </w:rPr>
-        <w:t>University of Connecticut</w:t>
-      </w:r>
-      <w:r>
-        <w:rPr>
-          <w:rFonts w:ascii="Times New Roman" w:hAnsi="Times New Roman" w:cs="Times New Roman"/>
-          <w:sz w:val="20"/>
-          <w:szCs w:val="20"/>
-        </w:rPr>
-        <w:t xml:space="preserve">                                                                                                                         </w:t>
-      </w:r>
-      <w:r>
-        <w:rPr>
-          <w:rFonts w:ascii="Times New Roman" w:hAnsi="Times New Roman" w:cs="Times New Roman"/>
-          <w:sz w:val="20"/>
-          <w:szCs w:val="20"/>
-        </w:rPr>
-        <w:t xml:space="preserve">                  </w:t>
-      </w:r>
-      <w:r>
-        <w:rPr>
-          <w:rFonts w:ascii="Times New Roman" w:hAnsi="Times New Roman" w:cs="Times New Roman"/>
-          <w:sz w:val="20"/>
-          <w:szCs w:val="20"/>
-        </w:rPr>
-        <w:t>Jan 2011 - Dec 2012</w:t>
-      </w:r>
-    </w:p>
-    <w:p>
-      <w:pPr>
-        <w:outlineLvl w:val="0"/>
-        <w:rPr>
-          <w:rFonts w:ascii="Times New Roman" w:hAnsi="Times New Roman" w:cs="Times New Roman"/>
-          <w:i/>
-          <w:sz w:val="20"/>
-          <w:szCs w:val="20"/>
-        </w:rPr>
-      </w:pPr>
-      <w:r>
-        <w:rPr>
-          <w:rFonts w:ascii="Times New Roman" w:hAnsi="Times New Roman" w:cs="Times New Roman"/>
-          <w:i/>
-          <w:sz w:val="20"/>
-          <w:szCs w:val="20"/>
-        </w:rPr>
-        <w:t>Storrs, CT</w:t>
-      </w:r>
-    </w:p>
-    <w:p>
-      <w:pPr>
-        <w:rPr>
-          <w:rFonts w:ascii="Times New Roman" w:hAnsi="Times New Roman" w:cs="Times New Roman"/>
-          <w:sz w:val="20"/>
-          <w:szCs w:val="20"/>
-        </w:rPr>
-      </w:pPr>
-      <w:r>
-        <w:rPr>
-          <w:rFonts w:ascii="Times New Roman" w:hAnsi="Times New Roman" w:cs="Times New Roman"/>
-          <w:sz w:val="20"/>
-          <w:szCs w:val="20"/>
-        </w:rPr>
-        <w:t xml:space="preserve"> </w:t>
-      </w:r>
-      <w:r>
-        <w:rPr>
-          <w:rFonts w:ascii="Times New Roman" w:hAnsi="Times New Roman" w:cs="Times New Roman"/>
-          <w:sz w:val="20"/>
-          <w:szCs w:val="20"/>
-        </w:rPr>
-        <w:t xml:space="preserve">  </w:t>
+      <w:proofErr w:type="gramStart"/>
+      <w:r>
+        <w:rPr>
+          <w:rFonts w:ascii="Times New Roman" w:hAnsi="Times New Roman" w:cs="Times New Roman"/>
+          <w:sz w:val="20"/>
+          <w:szCs w:val="20"/>
+        </w:rPr>
+        <w:t>Utilized</w:t>
+      </w:r>
+      <w:proofErr w:type="gramEnd"/>
+      <w:r>
+        <w:rPr>
+          <w:rFonts w:ascii="Times New Roman" w:hAnsi="Times New Roman" w:cs="Times New Roman"/>
+          <w:sz w:val="20"/>
+          <w:szCs w:val="20"/>
+        </w:rPr>
+        <w:t xml:space="preserve"> my chemical kinetics software to transform inventor’s hands-on experience into concrete engineering terms</w:t>
+      </w:r>
+    </w:p>
+    <w:p>
+      <w:pPr>
+        <w:ind w:left="450" w:hanging="450"/>
+        <w:rPr>
+          <w:rFonts w:ascii="Times New Roman" w:hAnsi="Times New Roman" w:cs="Times New Roman"/>
+          <w:sz w:val="20"/>
+          <w:szCs w:val="20"/>
+        </w:rPr>
+      </w:pPr>
+      <w:r>
+        <w:rPr>
+          <w:rFonts w:ascii="Times New Roman" w:hAnsi="Times New Roman" w:cs="Times New Roman"/>
+          <w:sz w:val="20"/>
+          <w:szCs w:val="20"/>
+        </w:rPr>
+        <w:t xml:space="preserve">   </w:t>
       </w:r>
       <w:r>
         <w:rPr>
@@ -1582,20 +1777,145 @@
           <w:sz w:val="20"/>
           <w:szCs w:val="20"/>
         </w:rPr>
+        <w:t>Determined that 2.4 kJ of work and 3.3 kJ of heat for methane, and 3.0 kJ of work and 5.1 kJ of heat for hydrogen, was produced in one cycle per gram of fuel and oxygen at stoichiometric ratio</w:t>
+      </w:r>
+    </w:p>
+    <w:p>
+      <w:pPr>
+        <w:ind w:left="450" w:hanging="450"/>
+        <w:rPr>
+          <w:rFonts w:ascii="Times New Roman" w:hAnsi="Times New Roman" w:cs="Times New Roman"/>
+          <w:sz w:val="20"/>
+          <w:szCs w:val="20"/>
+        </w:rPr>
+      </w:pPr>
+    </w:p>
+    <w:p>
+      <w:pPr>
+        <w:ind w:left="450" w:hanging="450"/>
+        <w:rPr>
+          <w:rFonts w:ascii="Times New Roman" w:hAnsi="Times New Roman" w:cs="Times New Roman"/>
+          <w:sz w:val="20"/>
+          <w:szCs w:val="20"/>
+        </w:rPr>
+      </w:pPr>
+      <w:r>
+        <w:rPr>
+          <w:rFonts w:ascii="Times New Roman" w:hAnsi="Times New Roman" w:cs="Times New Roman"/>
+          <w:b/>
+          <w:sz w:val="20"/>
+          <w:szCs w:val="20"/>
+        </w:rPr>
+        <w:t>University of Connecticut</w:t>
+      </w:r>
+      <w:r>
+        <w:rPr>
+          <w:rFonts w:ascii="Times New Roman" w:hAnsi="Times New Roman" w:cs="Times New Roman"/>
+          <w:sz w:val="20"/>
+          <w:szCs w:val="20"/>
+        </w:rPr>
+        <w:t xml:space="preserve">                                                                                                                         </w:t>
+      </w:r>
+      <w:r>
+        <w:rPr>
+          <w:rFonts w:ascii="Times New Roman" w:hAnsi="Times New Roman" w:cs="Times New Roman"/>
+          <w:sz w:val="20"/>
+          <w:szCs w:val="20"/>
+        </w:rPr>
+        <w:t xml:space="preserve">                  </w:t>
+      </w:r>
+      <w:r>
+        <w:rPr>
+          <w:rFonts w:ascii="Times New Roman" w:hAnsi="Times New Roman" w:cs="Times New Roman"/>
+          <w:sz w:val="20"/>
+          <w:szCs w:val="20"/>
+        </w:rPr>
+        <w:t>Jan 2011 - Dec 2012</w:t>
+      </w:r>
+    </w:p>
+    <w:p>
+      <w:pPr>
+        <w:ind w:left="450" w:hanging="450"/>
+        <w:outlineLvl w:val="0"/>
+        <w:rPr>
+          <w:rFonts w:ascii="Times New Roman" w:hAnsi="Times New Roman" w:cs="Times New Roman"/>
+          <w:i/>
+          <w:sz w:val="20"/>
+          <w:szCs w:val="20"/>
+        </w:rPr>
+      </w:pPr>
+      <w:r>
+        <w:rPr>
+          <w:rFonts w:ascii="Times New Roman" w:hAnsi="Times New Roman" w:cs="Times New Roman"/>
+          <w:i/>
+          <w:sz w:val="20"/>
+          <w:szCs w:val="20"/>
+        </w:rPr>
+        <w:t>Storrs, CT</w:t>
+      </w:r>
+    </w:p>
+    <w:p>
+      <w:pPr>
+        <w:ind w:left="450" w:hanging="450"/>
+        <w:rPr>
+          <w:rFonts w:ascii="Times New Roman" w:hAnsi="Times New Roman" w:cs="Times New Roman"/>
+          <w:sz w:val="20"/>
+          <w:szCs w:val="20"/>
+        </w:rPr>
+      </w:pPr>
+      <w:r>
+        <w:rPr>
+          <w:rFonts w:ascii="Times New Roman" w:hAnsi="Times New Roman" w:cs="Times New Roman"/>
+          <w:sz w:val="20"/>
+          <w:szCs w:val="20"/>
+        </w:rPr>
+        <w:t xml:space="preserve"> </w:t>
+      </w:r>
+      <w:r>
+        <w:rPr>
+          <w:rFonts w:ascii="Times New Roman" w:hAnsi="Times New Roman" w:cs="Times New Roman"/>
+          <w:sz w:val="20"/>
+          <w:szCs w:val="20"/>
+        </w:rPr>
+        <w:t xml:space="preserve">  </w:t>
+      </w:r>
+      <w:r>
+        <w:rPr>
+          <w:rFonts w:ascii="Times New Roman" w:eastAsia="Noto Symbol" w:hAnsi="Times New Roman" w:cs="Times New Roman"/>
+          <w:sz w:val="16"/>
+        </w:rPr>
+        <w:t>●</w:t>
+      </w:r>
+      <w:r>
+        <w:rPr>
+          <w:rFonts w:ascii="Times New Roman" w:hAnsi="Times New Roman" w:cs="Times New Roman"/>
+          <w:sz w:val="20"/>
+          <w:szCs w:val="20"/>
+        </w:rPr>
+        <w:t xml:space="preserve">   </w:t>
+      </w:r>
+      <w:r>
+        <w:rPr>
+          <w:rFonts w:ascii="Times New Roman" w:hAnsi="Times New Roman" w:cs="Times New Roman"/>
+          <w:sz w:val="20"/>
+          <w:szCs w:val="20"/>
+        </w:rPr>
         <w:t>Teaching Assistant for Combustion, Compressible Flow, Renewable Energy, and Senior Design Project classes</w:t>
       </w:r>
     </w:p>
     <w:p>
       <w:pPr>
-        <w:rPr>
-          <w:rFonts w:ascii="Times New Roman" w:hAnsi="Times New Roman" w:cs="Times New Roman"/>
-          <w:sz w:val="20"/>
-          <w:szCs w:val="20"/>
-        </w:rPr>
-      </w:pPr>
-    </w:p>
-    <w:p>
-      <w:pPr>
+        <w:ind w:left="450" w:hanging="450"/>
+        <w:rPr>
+          <w:rFonts w:ascii="Times New Roman" w:hAnsi="Times New Roman" w:cs="Times New Roman"/>
+          <w:sz w:val="20"/>
+          <w:szCs w:val="20"/>
+        </w:rPr>
+      </w:pPr>
+    </w:p>
+    <w:p>
+      <w:pPr>
+        <w:ind w:left="450" w:hanging="450"/>
         <w:jc w:val="center"/>
         <w:outlineLvl w:val="0"/>
         <w:rPr>
@@ -1617,6 +1937,7 @@
     </w:p>
     <w:p>
       <w:pPr>
+        <w:ind w:left="450" w:hanging="450"/>
         <w:rPr>
           <w:rFonts w:ascii="Times New Roman" w:hAnsi="Times New Roman" w:cs="Times New Roman"/>
           <w:sz w:val="20"/>
@@ -1659,13 +1980,15 @@
     </w:p>
     <w:p>
       <w:pPr>
-        <w:rPr>
-          <w:rFonts w:ascii="Times New Roman" w:hAnsi="Times New Roman" w:cs="Times New Roman"/>
-          <w:i/>
-          <w:sz w:val="20"/>
-          <w:szCs w:val="20"/>
-        </w:rPr>
-      </w:pPr>
+        <w:ind w:left="450" w:hanging="450"/>
+        <w:rPr>
+          <w:rFonts w:ascii="Times New Roman" w:hAnsi="Times New Roman" w:cs="Times New Roman"/>
+          <w:i/>
+          <w:sz w:val="20"/>
+          <w:szCs w:val="20"/>
+        </w:rPr>
+      </w:pPr>
+      <w:proofErr w:type="gramStart"/>
       <w:r>
         <w:rPr>
           <w:rFonts w:ascii="Times New Roman" w:hAnsi="Times New Roman" w:cs="Times New Roman"/>
@@ -1674,11 +1997,42 @@
           <w:szCs w:val="20"/>
         </w:rPr>
         <w:lastRenderedPageBreak/>
-        <w:t>github.com/maxplomer/carbon-calculator</w:t>
-      </w:r>
-    </w:p>
-    <w:p>
-      <w:pPr>
+        <w:t>github.com</w:t>
+      </w:r>
+      <w:proofErr w:type="gramEnd"/>
+      <w:r>
+        <w:rPr>
+          <w:rFonts w:ascii="Times New Roman" w:hAnsi="Times New Roman" w:cs="Times New Roman"/>
+          <w:i/>
+          <w:sz w:val="20"/>
+          <w:szCs w:val="20"/>
+        </w:rPr>
+        <w:t>/</w:t>
+      </w:r>
+      <w:proofErr w:type="spellStart"/>
+      <w:r>
+        <w:rPr>
+          <w:rFonts w:ascii="Times New Roman" w:hAnsi="Times New Roman" w:cs="Times New Roman"/>
+          <w:i/>
+          <w:sz w:val="20"/>
+          <w:szCs w:val="20"/>
+        </w:rPr>
+        <w:t>maxplomer</w:t>
+      </w:r>
+      <w:proofErr w:type="spellEnd"/>
+      <w:r>
+        <w:rPr>
+          <w:rFonts w:ascii="Times New Roman" w:hAnsi="Times New Roman" w:cs="Times New Roman"/>
+          <w:i/>
+          <w:sz w:val="20"/>
+          <w:szCs w:val="20"/>
+        </w:rPr>
+        <w:t>/carbon-calculator</w:t>
+      </w:r>
+    </w:p>
+    <w:p>
+      <w:pPr>
+        <w:ind w:left="450" w:hanging="450"/>
         <w:rPr>
           <w:rFonts w:ascii="Times New Roman" w:hAnsi="Times New Roman" w:cs="Times New Roman"/>
           <w:sz w:val="20"/>
@@ -1714,11 +2068,30 @@
           <w:sz w:val="20"/>
           <w:szCs w:val="20"/>
         </w:rPr>
-        <w:t>Architected AngularJS app that performs carbon footprint calculation and persists data to Ruby on Rails backend</w:t>
-      </w:r>
-    </w:p>
-    <w:p>
-      <w:pPr>
+        <w:t xml:space="preserve">Architected </w:t>
+      </w:r>
+      <w:proofErr w:type="spellStart"/>
+      <w:r>
+        <w:rPr>
+          <w:rFonts w:ascii="Times New Roman" w:hAnsi="Times New Roman" w:cs="Times New Roman"/>
+          <w:sz w:val="20"/>
+          <w:szCs w:val="20"/>
+        </w:rPr>
+        <w:t>AngularJS</w:t>
+      </w:r>
+      <w:proofErr w:type="spellEnd"/>
+      <w:r>
+        <w:rPr>
+          <w:rFonts w:ascii="Times New Roman" w:hAnsi="Times New Roman" w:cs="Times New Roman"/>
+          <w:sz w:val="20"/>
+          <w:szCs w:val="20"/>
+        </w:rPr>
+        <w:t xml:space="preserve"> app that performs carbon footprint calculation and persists data to Ruby on Rails backend</w:t>
+      </w:r>
+    </w:p>
+    <w:p>
+      <w:pPr>
+        <w:ind w:left="450" w:hanging="450"/>
         <w:rPr>
           <w:rFonts w:ascii="Times New Roman" w:hAnsi="Times New Roman" w:cs="Times New Roman"/>
           <w:sz w:val="20"/>
@@ -1759,6 +2132,7 @@
     </w:p>
     <w:p>
       <w:pPr>
+        <w:ind w:left="450" w:hanging="450"/>
         <w:rPr>
           <w:rFonts w:ascii="Times New Roman" w:hAnsi="Times New Roman" w:cs="Times New Roman"/>
           <w:sz w:val="20"/>
@@ -1794,20 +2168,68 @@
           <w:sz w:val="20"/>
           <w:szCs w:val="20"/>
         </w:rPr>
-        <w:t>Sent result of footprint calculation, coded in Ruby, to the AngularJS frontend via API as an attribute in the ActiveModel Serializer</w:t>
-      </w:r>
-    </w:p>
-    <w:p>
-      <w:pPr>
-        <w:rPr>
-          <w:rFonts w:ascii="Times New Roman" w:hAnsi="Times New Roman" w:cs="Times New Roman"/>
-          <w:sz w:val="20"/>
-          <w:szCs w:val="20"/>
-        </w:rPr>
-      </w:pPr>
-    </w:p>
-    <w:p>
-      <w:pPr>
+        <w:t xml:space="preserve">Sent result of footprint calculation, coded in Ruby, to the </w:t>
+      </w:r>
+      <w:proofErr w:type="spellStart"/>
+      <w:r>
+        <w:rPr>
+          <w:rFonts w:ascii="Times New Roman" w:hAnsi="Times New Roman" w:cs="Times New Roman"/>
+          <w:sz w:val="20"/>
+          <w:szCs w:val="20"/>
+        </w:rPr>
+        <w:t>AngularJS</w:t>
+      </w:r>
+      <w:proofErr w:type="spellEnd"/>
+      <w:r>
+        <w:rPr>
+          <w:rFonts w:ascii="Times New Roman" w:hAnsi="Times New Roman" w:cs="Times New Roman"/>
+          <w:sz w:val="20"/>
+          <w:szCs w:val="20"/>
+        </w:rPr>
+        <w:t xml:space="preserve"> frontend via API as an attribute in the </w:t>
+      </w:r>
+      <w:proofErr w:type="spellStart"/>
+      <w:r>
+        <w:rPr>
+          <w:rFonts w:ascii="Times New Roman" w:hAnsi="Times New Roman" w:cs="Times New Roman"/>
+          <w:sz w:val="20"/>
+          <w:szCs w:val="20"/>
+        </w:rPr>
+        <w:t>ActiveModel</w:t>
+      </w:r>
+      <w:proofErr w:type="spellEnd"/>
+      <w:r>
+        <w:rPr>
+          <w:rFonts w:ascii="Times New Roman" w:hAnsi="Times New Roman" w:cs="Times New Roman"/>
+          <w:sz w:val="20"/>
+          <w:szCs w:val="20"/>
+        </w:rPr>
+        <w:t xml:space="preserve"> </w:t>
+      </w:r>
+      <w:proofErr w:type="spellStart"/>
+      <w:r>
+        <w:rPr>
+          <w:rFonts w:ascii="Times New Roman" w:hAnsi="Times New Roman" w:cs="Times New Roman"/>
+          <w:sz w:val="20"/>
+          <w:szCs w:val="20"/>
+        </w:rPr>
+        <w:t>Serializer</w:t>
+      </w:r>
+      <w:proofErr w:type="spellEnd"/>
+    </w:p>
+    <w:p>
+      <w:pPr>
+        <w:ind w:left="450" w:hanging="450"/>
+        <w:rPr>
+          <w:rFonts w:ascii="Times New Roman" w:hAnsi="Times New Roman" w:cs="Times New Roman"/>
+          <w:sz w:val="20"/>
+          <w:szCs w:val="20"/>
+        </w:rPr>
+      </w:pPr>
+    </w:p>
+    <w:p>
+      <w:pPr>
+        <w:ind w:left="450" w:hanging="450"/>
         <w:rPr>
           <w:rFonts w:ascii="Times New Roman" w:hAnsi="Times New Roman" w:cs="Times New Roman"/>
           <w:sz w:val="20"/>
@@ -1850,25 +2272,69 @@
     </w:p>
     <w:p>
       <w:pPr>
-        <w:rPr>
-          <w:rFonts w:ascii="Times New Roman" w:hAnsi="Times New Roman" w:cs="Times New Roman"/>
-          <w:i/>
-          <w:sz w:val="20"/>
-          <w:szCs w:val="20"/>
-        </w:rPr>
-      </w:pPr>
-      <w:r>
-        <w:rPr>
-          <w:rFonts w:ascii="Times New Roman" w:hAnsi="Times New Roman" w:cs="Times New Roman"/>
-          <w:i/>
-          <w:sz w:val="20"/>
-          <w:szCs w:val="20"/>
-        </w:rPr>
-        <w:t>github.com/maxplomer/andrewtaltytv</w:t>
-      </w:r>
-    </w:p>
-    <w:p>
-      <w:pPr>
+        <w:ind w:left="450" w:hanging="450"/>
+        <w:rPr>
+          <w:rFonts w:ascii="Times New Roman" w:hAnsi="Times New Roman" w:cs="Times New Roman"/>
+          <w:i/>
+          <w:sz w:val="20"/>
+          <w:szCs w:val="20"/>
+        </w:rPr>
+      </w:pPr>
+      <w:proofErr w:type="gramStart"/>
+      <w:r>
+        <w:rPr>
+          <w:rFonts w:ascii="Times New Roman" w:hAnsi="Times New Roman" w:cs="Times New Roman"/>
+          <w:i/>
+          <w:sz w:val="20"/>
+          <w:szCs w:val="20"/>
+        </w:rPr>
+        <w:t>github.com</w:t>
+      </w:r>
+      <w:proofErr w:type="gramEnd"/>
+      <w:r>
+        <w:rPr>
+          <w:rFonts w:ascii="Times New Roman" w:hAnsi="Times New Roman" w:cs="Times New Roman"/>
+          <w:i/>
+          <w:sz w:val="20"/>
+          <w:szCs w:val="20"/>
+        </w:rPr>
+        <w:t>/</w:t>
+      </w:r>
+      <w:proofErr w:type="spellStart"/>
+      <w:r>
+        <w:rPr>
+          <w:rFonts w:ascii="Times New Roman" w:hAnsi="Times New Roman" w:cs="Times New Roman"/>
+          <w:i/>
+          <w:sz w:val="20"/>
+          <w:szCs w:val="20"/>
+        </w:rPr>
+        <w:t>maxplomer</w:t>
+      </w:r>
+      <w:proofErr w:type="spellEnd"/>
+      <w:r>
+        <w:rPr>
+          <w:rFonts w:ascii="Times New Roman" w:hAnsi="Times New Roman" w:cs="Times New Roman"/>
+          <w:i/>
+          <w:sz w:val="20"/>
+          <w:szCs w:val="20"/>
+        </w:rPr>
+        <w:t>/</w:t>
+      </w:r>
+      <w:proofErr w:type="spellStart"/>
+      <w:r>
+        <w:rPr>
+          <w:rFonts w:ascii="Times New Roman" w:hAnsi="Times New Roman" w:cs="Times New Roman"/>
+          <w:i/>
+          <w:sz w:val="20"/>
+          <w:szCs w:val="20"/>
+        </w:rPr>
+        <w:t>andrewtaltytv</w:t>
+      </w:r>
+      <w:proofErr w:type="spellEnd"/>
+    </w:p>
+    <w:p>
+      <w:pPr>
+        <w:ind w:left="450" w:hanging="450"/>
         <w:rPr>
           <w:rFonts w:ascii="Times New Roman" w:hAnsi="Times New Roman" w:cs="Times New Roman"/>
           <w:sz w:val="20"/>
@@ -1904,11 +2370,30 @@
           <w:sz w:val="20"/>
           <w:szCs w:val="20"/>
         </w:rPr>
-        <w:t>Used jquery-tubular plugin to display a responsive YouTube video in the background of a TV producer’s Ruby on Rails portfolio page</w:t>
-      </w:r>
-    </w:p>
-    <w:p>
-      <w:pPr>
+        <w:t xml:space="preserve">Used </w:t>
+      </w:r>
+      <w:proofErr w:type="spellStart"/>
+      <w:r>
+        <w:rPr>
+          <w:rFonts w:ascii="Times New Roman" w:hAnsi="Times New Roman" w:cs="Times New Roman"/>
+          <w:sz w:val="20"/>
+          <w:szCs w:val="20"/>
+        </w:rPr>
+        <w:t>jquery</w:t>
+      </w:r>
+      <w:proofErr w:type="spellEnd"/>
+      <w:r>
+        <w:rPr>
+          <w:rFonts w:ascii="Times New Roman" w:hAnsi="Times New Roman" w:cs="Times New Roman"/>
+          <w:sz w:val="20"/>
+          <w:szCs w:val="20"/>
+        </w:rPr>
+        <w:t>-tubular plugin to display a responsive YouTube video in the background of a TV producer’s Ruby on Rails portfolio page</w:t>
+      </w:r>
+    </w:p>
+    <w:p>
+      <w:pPr>
+        <w:ind w:left="450" w:hanging="450"/>
         <w:rPr>
           <w:rFonts w:ascii="Times New Roman" w:hAnsi="Times New Roman" w:cs="Times New Roman"/>
           <w:sz w:val="20"/>
@@ -1949,6 +2434,7 @@
     </w:p>
     <w:p>
       <w:pPr>
+        <w:ind w:left="450" w:hanging="450"/>
         <w:rPr>
           <w:rFonts w:ascii="Times New Roman" w:hAnsi="Times New Roman" w:cs="Times New Roman"/>
           <w:sz w:val="20"/>
@@ -1978,26 +2464,38 @@
         </w:rPr>
         <w:t xml:space="preserve">   </w:t>
       </w:r>
-      <w:r>
-        <w:rPr>
-          <w:rFonts w:ascii="Times New Roman" w:hAnsi="Times New Roman" w:cs="Times New Roman"/>
-          <w:sz w:val="20"/>
-          <w:szCs w:val="20"/>
-        </w:rPr>
-        <w:t>Created a subtle effect by blurring social media and video control buttons using the text-shadow CSS attribute</w:t>
-      </w:r>
-    </w:p>
-    <w:p>
-      <w:pPr>
-        <w:rPr>
-          <w:rFonts w:ascii="Times New Roman" w:hAnsi="Times New Roman" w:cs="Times New Roman"/>
-          <w:sz w:val="20"/>
-          <w:szCs w:val="20"/>
-        </w:rPr>
-      </w:pPr>
-    </w:p>
-    <w:p>
-      <w:pPr>
+      <w:proofErr w:type="gramStart"/>
+      <w:r>
+        <w:rPr>
+          <w:rFonts w:ascii="Times New Roman" w:hAnsi="Times New Roman" w:cs="Times New Roman"/>
+          <w:sz w:val="20"/>
+          <w:szCs w:val="20"/>
+        </w:rPr>
+        <w:t>Created</w:t>
+      </w:r>
+      <w:proofErr w:type="gramEnd"/>
+      <w:r>
+        <w:rPr>
+          <w:rFonts w:ascii="Times New Roman" w:hAnsi="Times New Roman" w:cs="Times New Roman"/>
+          <w:sz w:val="20"/>
+          <w:szCs w:val="20"/>
+        </w:rPr>
+        <w:t xml:space="preserve"> a subtle effect by blurring social media and video control buttons using the text-shadow CSS attribute</w:t>
+      </w:r>
+    </w:p>
+    <w:p>
+      <w:pPr>
+        <w:ind w:left="450" w:hanging="450"/>
+        <w:rPr>
+          <w:rFonts w:ascii="Times New Roman" w:hAnsi="Times New Roman" w:cs="Times New Roman"/>
+          <w:sz w:val="20"/>
+          <w:szCs w:val="20"/>
+        </w:rPr>
+      </w:pPr>
+    </w:p>
+    <w:p>
+      <w:pPr>
+        <w:ind w:left="450" w:hanging="450"/>
         <w:rPr>
           <w:rFonts w:ascii="Times New Roman" w:hAnsi="Times New Roman" w:cs="Times New Roman"/>
           <w:sz w:val="20"/>
@@ -2040,25 +2538,69 @@
     </w:p>
     <w:p>
       <w:pPr>
-        <w:rPr>
-          <w:rFonts w:ascii="Times New Roman" w:hAnsi="Times New Roman" w:cs="Times New Roman"/>
-          <w:i/>
-          <w:sz w:val="20"/>
-          <w:szCs w:val="20"/>
-        </w:rPr>
-      </w:pPr>
-      <w:r>
-        <w:rPr>
-          <w:rFonts w:ascii="Times New Roman" w:hAnsi="Times New Roman" w:cs="Times New Roman"/>
-          <w:i/>
-          <w:sz w:val="20"/>
-          <w:szCs w:val="20"/>
-        </w:rPr>
-        <w:t>github.com/maxplomer/javascript_sandbox</w:t>
-      </w:r>
-    </w:p>
-    <w:p>
-      <w:pPr>
+        <w:ind w:left="450" w:hanging="450"/>
+        <w:rPr>
+          <w:rFonts w:ascii="Times New Roman" w:hAnsi="Times New Roman" w:cs="Times New Roman"/>
+          <w:i/>
+          <w:sz w:val="20"/>
+          <w:szCs w:val="20"/>
+        </w:rPr>
+      </w:pPr>
+      <w:proofErr w:type="gramStart"/>
+      <w:r>
+        <w:rPr>
+          <w:rFonts w:ascii="Times New Roman" w:hAnsi="Times New Roman" w:cs="Times New Roman"/>
+          <w:i/>
+          <w:sz w:val="20"/>
+          <w:szCs w:val="20"/>
+        </w:rPr>
+        <w:t>github.com</w:t>
+      </w:r>
+      <w:proofErr w:type="gramEnd"/>
+      <w:r>
+        <w:rPr>
+          <w:rFonts w:ascii="Times New Roman" w:hAnsi="Times New Roman" w:cs="Times New Roman"/>
+          <w:i/>
+          <w:sz w:val="20"/>
+          <w:szCs w:val="20"/>
+        </w:rPr>
+        <w:t>/</w:t>
+      </w:r>
+      <w:proofErr w:type="spellStart"/>
+      <w:r>
+        <w:rPr>
+          <w:rFonts w:ascii="Times New Roman" w:hAnsi="Times New Roman" w:cs="Times New Roman"/>
+          <w:i/>
+          <w:sz w:val="20"/>
+          <w:szCs w:val="20"/>
+        </w:rPr>
+        <w:t>maxplomer</w:t>
+      </w:r>
+      <w:proofErr w:type="spellEnd"/>
+      <w:r>
+        <w:rPr>
+          <w:rFonts w:ascii="Times New Roman" w:hAnsi="Times New Roman" w:cs="Times New Roman"/>
+          <w:i/>
+          <w:sz w:val="20"/>
+          <w:szCs w:val="20"/>
+        </w:rPr>
+        <w:t>/</w:t>
+      </w:r>
+      <w:proofErr w:type="spellStart"/>
+      <w:r>
+        <w:rPr>
+          <w:rFonts w:ascii="Times New Roman" w:hAnsi="Times New Roman" w:cs="Times New Roman"/>
+          <w:i/>
+          <w:sz w:val="20"/>
+          <w:szCs w:val="20"/>
+        </w:rPr>
+        <w:t>javascript_sandbox</w:t>
+      </w:r>
+      <w:proofErr w:type="spellEnd"/>
+    </w:p>
+    <w:p>
+      <w:pPr>
+        <w:ind w:left="450" w:hanging="450"/>
         <w:rPr>
           <w:rFonts w:ascii="Times New Roman" w:hAnsi="Times New Roman" w:cs="Times New Roman"/>
           <w:sz w:val="20"/>
@@ -2094,11 +2636,30 @@
           <w:sz w:val="20"/>
           <w:szCs w:val="20"/>
         </w:rPr>
-        <w:t>Constructed online code testing environment using Ruby on Rails and Backbone.js, great for evaluating HTML, CSS and JavaScript code in the browser</w:t>
-      </w:r>
-    </w:p>
-    <w:p>
-      <w:pPr>
+        <w:t xml:space="preserve">Constructed online code testing </w:t>
+      </w:r>
+      <w:proofErr w:type="gramStart"/>
+      <w:r>
+        <w:rPr>
+          <w:rFonts w:ascii="Times New Roman" w:hAnsi="Times New Roman" w:cs="Times New Roman"/>
+          <w:sz w:val="20"/>
+          <w:szCs w:val="20"/>
+        </w:rPr>
+        <w:t>environment using</w:t>
+      </w:r>
+      <w:proofErr w:type="gramEnd"/>
+      <w:r>
+        <w:rPr>
+          <w:rFonts w:ascii="Times New Roman" w:hAnsi="Times New Roman" w:cs="Times New Roman"/>
+          <w:sz w:val="20"/>
+          <w:szCs w:val="20"/>
+        </w:rPr>
+        <w:t xml:space="preserve"> Ruby on Rails and Backbone.js, great for evaluating HTML, CSS and JavaScript code in the browser</w:t>
+      </w:r>
+    </w:p>
+    <w:p>
+      <w:pPr>
+        <w:ind w:left="450" w:hanging="450"/>
         <w:rPr>
           <w:rFonts w:ascii="Times New Roman" w:hAnsi="Times New Roman" w:cs="Times New Roman"/>
           <w:sz w:val="20"/>
@@ -2134,11 +2695,48 @@
           <w:sz w:val="20"/>
           <w:szCs w:val="20"/>
         </w:rPr>
-        <w:t>Architected user authentication using a current_user Rails controller and corresponding current_user Backbone.js Model</w:t>
-      </w:r>
-    </w:p>
-    <w:p>
-      <w:pPr>
+        <w:t xml:space="preserve">Architected user authentication using a </w:t>
+      </w:r>
+      <w:proofErr w:type="spellStart"/>
+      <w:r>
+        <w:rPr>
+          <w:rFonts w:ascii="Times New Roman" w:hAnsi="Times New Roman" w:cs="Times New Roman"/>
+          <w:sz w:val="20"/>
+          <w:szCs w:val="20"/>
+        </w:rPr>
+        <w:t>current_user</w:t>
+      </w:r>
+      <w:proofErr w:type="spellEnd"/>
+      <w:r>
+        <w:rPr>
+          <w:rFonts w:ascii="Times New Roman" w:hAnsi="Times New Roman" w:cs="Times New Roman"/>
+          <w:sz w:val="20"/>
+          <w:szCs w:val="20"/>
+        </w:rPr>
+        <w:t xml:space="preserve"> Rails controller and corresponding </w:t>
+      </w:r>
+      <w:proofErr w:type="spellStart"/>
+      <w:r>
+        <w:rPr>
+          <w:rFonts w:ascii="Times New Roman" w:hAnsi="Times New Roman" w:cs="Times New Roman"/>
+          <w:sz w:val="20"/>
+          <w:szCs w:val="20"/>
+        </w:rPr>
+        <w:t>current_user</w:t>
+      </w:r>
+      <w:proofErr w:type="spellEnd"/>
+      <w:r>
+        <w:rPr>
+          <w:rFonts w:ascii="Times New Roman" w:hAnsi="Times New Roman" w:cs="Times New Roman"/>
+          <w:sz w:val="20"/>
+          <w:szCs w:val="20"/>
+        </w:rPr>
+        <w:t xml:space="preserve"> Backbone.js Model</w:t>
+      </w:r>
+    </w:p>
+    <w:p>
+      <w:pPr>
+        <w:ind w:left="450" w:hanging="450"/>
         <w:rPr>
           <w:rFonts w:ascii="Times New Roman" w:hAnsi="Times New Roman" w:cs="Times New Roman"/>
           <w:sz w:val="20"/>
@@ -2168,26 +2766,56 @@
         </w:rPr>
         <w:t xml:space="preserve">   </w:t>
       </w:r>
-      <w:r>
-        <w:rPr>
-          <w:rFonts w:ascii="Times New Roman" w:hAnsi="Times New Roman" w:cs="Times New Roman"/>
-          <w:sz w:val="20"/>
-          <w:szCs w:val="20"/>
-        </w:rPr>
-        <w:t>Selected the Bootstrap navbar component to create an intuitive site navigation</w:t>
-      </w:r>
-    </w:p>
-    <w:p>
-      <w:pPr>
-        <w:rPr>
-          <w:rFonts w:ascii="Times New Roman" w:hAnsi="Times New Roman" w:cs="Times New Roman"/>
-          <w:sz w:val="20"/>
-          <w:szCs w:val="20"/>
-        </w:rPr>
-      </w:pPr>
-    </w:p>
-    <w:p>
-      <w:pPr>
+      <w:proofErr w:type="gramStart"/>
+      <w:r>
+        <w:rPr>
+          <w:rFonts w:ascii="Times New Roman" w:hAnsi="Times New Roman" w:cs="Times New Roman"/>
+          <w:sz w:val="20"/>
+          <w:szCs w:val="20"/>
+        </w:rPr>
+        <w:t>Selected</w:t>
+      </w:r>
+      <w:proofErr w:type="gramEnd"/>
+      <w:r>
+        <w:rPr>
+          <w:rFonts w:ascii="Times New Roman" w:hAnsi="Times New Roman" w:cs="Times New Roman"/>
+          <w:sz w:val="20"/>
+          <w:szCs w:val="20"/>
+        </w:rPr>
+        <w:t xml:space="preserve"> the Bootstrap </w:t>
+      </w:r>
+      <w:proofErr w:type="spellStart"/>
+      <w:r>
+        <w:rPr>
+          <w:rFonts w:ascii="Times New Roman" w:hAnsi="Times New Roman" w:cs="Times New Roman"/>
+          <w:sz w:val="20"/>
+          <w:szCs w:val="20"/>
+        </w:rPr>
+        <w:t>navbar</w:t>
+      </w:r>
+      <w:proofErr w:type="spellEnd"/>
+      <w:r>
+        <w:rPr>
+          <w:rFonts w:ascii="Times New Roman" w:hAnsi="Times New Roman" w:cs="Times New Roman"/>
+          <w:sz w:val="20"/>
+          <w:szCs w:val="20"/>
+        </w:rPr>
+        <w:t xml:space="preserve"> component to create an intuitive site navigation</w:t>
+      </w:r>
+    </w:p>
+    <w:p>
+      <w:pPr>
+        <w:ind w:left="450" w:hanging="450"/>
+        <w:rPr>
+          <w:rFonts w:ascii="Times New Roman" w:hAnsi="Times New Roman" w:cs="Times New Roman"/>
+          <w:sz w:val="20"/>
+          <w:szCs w:val="20"/>
+        </w:rPr>
+      </w:pPr>
+    </w:p>
+    <w:p>
+      <w:pPr>
+        <w:ind w:left="450" w:hanging="450"/>
         <w:rPr>
           <w:rFonts w:ascii="Times New Roman" w:hAnsi="Times New Roman" w:cs="Times New Roman"/>
           <w:sz w:val="20"/>
@@ -2230,25 +2858,69 @@
     </w:p>
     <w:p>
       <w:pPr>
-        <w:rPr>
-          <w:rFonts w:ascii="Times New Roman" w:hAnsi="Times New Roman" w:cs="Times New Roman"/>
-          <w:i/>
-          <w:sz w:val="20"/>
-          <w:szCs w:val="20"/>
-        </w:rPr>
-      </w:pPr>
-      <w:r>
-        <w:rPr>
-          <w:rFonts w:ascii="Times New Roman" w:hAnsi="Times New Roman" w:cs="Times New Roman"/>
-          <w:i/>
-          <w:sz w:val="20"/>
-          <w:szCs w:val="20"/>
-        </w:rPr>
-        <w:t>github.com/maxplomer/real_estate_tracker</w:t>
-      </w:r>
-    </w:p>
-    <w:p>
-      <w:pPr>
+        <w:ind w:left="450" w:hanging="450"/>
+        <w:rPr>
+          <w:rFonts w:ascii="Times New Roman" w:hAnsi="Times New Roman" w:cs="Times New Roman"/>
+          <w:i/>
+          <w:sz w:val="20"/>
+          <w:szCs w:val="20"/>
+        </w:rPr>
+      </w:pPr>
+      <w:proofErr w:type="gramStart"/>
+      <w:r>
+        <w:rPr>
+          <w:rFonts w:ascii="Times New Roman" w:hAnsi="Times New Roman" w:cs="Times New Roman"/>
+          <w:i/>
+          <w:sz w:val="20"/>
+          <w:szCs w:val="20"/>
+        </w:rPr>
+        <w:t>github.com</w:t>
+      </w:r>
+      <w:proofErr w:type="gramEnd"/>
+      <w:r>
+        <w:rPr>
+          <w:rFonts w:ascii="Times New Roman" w:hAnsi="Times New Roman" w:cs="Times New Roman"/>
+          <w:i/>
+          <w:sz w:val="20"/>
+          <w:szCs w:val="20"/>
+        </w:rPr>
+        <w:t>/</w:t>
+      </w:r>
+      <w:proofErr w:type="spellStart"/>
+      <w:r>
+        <w:rPr>
+          <w:rFonts w:ascii="Times New Roman" w:hAnsi="Times New Roman" w:cs="Times New Roman"/>
+          <w:i/>
+          <w:sz w:val="20"/>
+          <w:szCs w:val="20"/>
+        </w:rPr>
+        <w:t>maxplomer</w:t>
+      </w:r>
+      <w:proofErr w:type="spellEnd"/>
+      <w:r>
+        <w:rPr>
+          <w:rFonts w:ascii="Times New Roman" w:hAnsi="Times New Roman" w:cs="Times New Roman"/>
+          <w:i/>
+          <w:sz w:val="20"/>
+          <w:szCs w:val="20"/>
+        </w:rPr>
+        <w:t>/</w:t>
+      </w:r>
+      <w:proofErr w:type="spellStart"/>
+      <w:r>
+        <w:rPr>
+          <w:rFonts w:ascii="Times New Roman" w:hAnsi="Times New Roman" w:cs="Times New Roman"/>
+          <w:i/>
+          <w:sz w:val="20"/>
+          <w:szCs w:val="20"/>
+        </w:rPr>
+        <w:t>real_estate_tracker</w:t>
+      </w:r>
+      <w:proofErr w:type="spellEnd"/>
+    </w:p>
+    <w:p>
+      <w:pPr>
+        <w:ind w:left="450" w:hanging="450"/>
         <w:rPr>
           <w:rFonts w:ascii="Times New Roman" w:hAnsi="Times New Roman" w:cs="Times New Roman"/>
           <w:sz w:val="20"/>
@@ -2289,6 +2961,7 @@
     </w:p>
     <w:p>
       <w:pPr>
+        <w:ind w:left="450" w:hanging="450"/>
         <w:rPr>
           <w:rFonts w:ascii="Times New Roman" w:hAnsi="Times New Roman" w:cs="Times New Roman"/>
           <w:sz w:val="20"/>
@@ -2324,20 +2997,40 @@
           <w:sz w:val="20"/>
           <w:szCs w:val="20"/>
         </w:rPr>
-        <w:t>Communicated data to API using jQuery Ajax requests from within the Ruby on Rails rendered view</w:t>
-      </w:r>
-    </w:p>
-    <w:p>
-      <w:pPr>
-        <w:rPr>
-          <w:rFonts w:ascii="Times New Roman" w:hAnsi="Times New Roman" w:cs="Times New Roman"/>
-          <w:sz w:val="20"/>
-          <w:szCs w:val="20"/>
-        </w:rPr>
-      </w:pPr>
-    </w:p>
-    <w:p>
-      <w:pPr>
+        <w:t xml:space="preserve">Communicated data to API using </w:t>
+      </w:r>
+      <w:proofErr w:type="spellStart"/>
+      <w:r>
+        <w:rPr>
+          <w:rFonts w:ascii="Times New Roman" w:hAnsi="Times New Roman" w:cs="Times New Roman"/>
+          <w:sz w:val="20"/>
+          <w:szCs w:val="20"/>
+        </w:rPr>
+        <w:t>jQuery</w:t>
+      </w:r>
+      <w:proofErr w:type="spellEnd"/>
+      <w:r>
+        <w:rPr>
+          <w:rFonts w:ascii="Times New Roman" w:hAnsi="Times New Roman" w:cs="Times New Roman"/>
+          <w:sz w:val="20"/>
+          <w:szCs w:val="20"/>
+        </w:rPr>
+        <w:t xml:space="preserve"> Ajax requests from within the Ruby on Rails rendered view</w:t>
+      </w:r>
+    </w:p>
+    <w:p>
+      <w:pPr>
+        <w:ind w:left="450" w:hanging="450"/>
+        <w:rPr>
+          <w:rFonts w:ascii="Times New Roman" w:hAnsi="Times New Roman" w:cs="Times New Roman"/>
+          <w:sz w:val="20"/>
+          <w:szCs w:val="20"/>
+        </w:rPr>
+      </w:pPr>
+    </w:p>
+    <w:p>
+      <w:pPr>
+        <w:ind w:left="450" w:hanging="450"/>
         <w:rPr>
           <w:rFonts w:ascii="Times New Roman" w:hAnsi="Times New Roman" w:cs="Times New Roman"/>
           <w:sz w:val="20"/>
@@ -2380,25 +3073,69 @@
     </w:p>
     <w:p>
       <w:pPr>
-        <w:rPr>
-          <w:rFonts w:ascii="Times New Roman" w:hAnsi="Times New Roman" w:cs="Times New Roman"/>
-          <w:i/>
-          <w:sz w:val="20"/>
-          <w:szCs w:val="20"/>
-        </w:rPr>
-      </w:pPr>
-      <w:r>
-        <w:rPr>
-          <w:rFonts w:ascii="Times New Roman" w:hAnsi="Times New Roman" w:cs="Times New Roman"/>
-          <w:i/>
-          <w:sz w:val="20"/>
-          <w:szCs w:val="20"/>
-        </w:rPr>
-        <w:t>github.com/maxplomer/coding_challenges</w:t>
-      </w:r>
-    </w:p>
-    <w:p>
-      <w:pPr>
+        <w:ind w:left="450" w:hanging="450"/>
+        <w:rPr>
+          <w:rFonts w:ascii="Times New Roman" w:hAnsi="Times New Roman" w:cs="Times New Roman"/>
+          <w:i/>
+          <w:sz w:val="20"/>
+          <w:szCs w:val="20"/>
+        </w:rPr>
+      </w:pPr>
+      <w:proofErr w:type="gramStart"/>
+      <w:r>
+        <w:rPr>
+          <w:rFonts w:ascii="Times New Roman" w:hAnsi="Times New Roman" w:cs="Times New Roman"/>
+          <w:i/>
+          <w:sz w:val="20"/>
+          <w:szCs w:val="20"/>
+        </w:rPr>
+        <w:t>github.com</w:t>
+      </w:r>
+      <w:proofErr w:type="gramEnd"/>
+      <w:r>
+        <w:rPr>
+          <w:rFonts w:ascii="Times New Roman" w:hAnsi="Times New Roman" w:cs="Times New Roman"/>
+          <w:i/>
+          <w:sz w:val="20"/>
+          <w:szCs w:val="20"/>
+        </w:rPr>
+        <w:t>/</w:t>
+      </w:r>
+      <w:proofErr w:type="spellStart"/>
+      <w:r>
+        <w:rPr>
+          <w:rFonts w:ascii="Times New Roman" w:hAnsi="Times New Roman" w:cs="Times New Roman"/>
+          <w:i/>
+          <w:sz w:val="20"/>
+          <w:szCs w:val="20"/>
+        </w:rPr>
+        <w:t>maxplomer</w:t>
+      </w:r>
+      <w:proofErr w:type="spellEnd"/>
+      <w:r>
+        <w:rPr>
+          <w:rFonts w:ascii="Times New Roman" w:hAnsi="Times New Roman" w:cs="Times New Roman"/>
+          <w:i/>
+          <w:sz w:val="20"/>
+          <w:szCs w:val="20"/>
+        </w:rPr>
+        <w:t>/</w:t>
+      </w:r>
+      <w:proofErr w:type="spellStart"/>
+      <w:r>
+        <w:rPr>
+          <w:rFonts w:ascii="Times New Roman" w:hAnsi="Times New Roman" w:cs="Times New Roman"/>
+          <w:i/>
+          <w:sz w:val="20"/>
+          <w:szCs w:val="20"/>
+        </w:rPr>
+        <w:t>coding_challenges</w:t>
+      </w:r>
+      <w:proofErr w:type="spellEnd"/>
+    </w:p>
+    <w:p>
+      <w:pPr>
+        <w:ind w:left="450" w:hanging="450"/>
         <w:rPr>
           <w:rFonts w:ascii="Times New Roman" w:hAnsi="Times New Roman" w:cs="Times New Roman"/>
           <w:sz w:val="20"/>
@@ -2439,6 +3176,7 @@
     </w:p>
     <w:p>
       <w:pPr>
+        <w:ind w:left="450" w:hanging="450"/>
         <w:rPr>
           <w:rFonts w:ascii="Times New Roman" w:hAnsi="Times New Roman" w:cs="Times New Roman"/>
           <w:sz w:val="20"/>
@@ -2479,6 +3217,7 @@
     </w:p>
     <w:p>
       <w:pPr>
+        <w:ind w:left="450" w:hanging="450"/>
         <w:rPr>
           <w:rFonts w:ascii="Times New Roman" w:hAnsi="Times New Roman" w:cs="Times New Roman"/>
           <w:sz w:val="20"/>
@@ -2519,15 +3258,17 @@
     </w:p>
     <w:p>
       <w:pPr>
-        <w:rPr>
-          <w:rFonts w:ascii="Times New Roman" w:hAnsi="Times New Roman" w:cs="Times New Roman"/>
-          <w:sz w:val="20"/>
-          <w:szCs w:val="20"/>
-        </w:rPr>
-      </w:pPr>
-    </w:p>
-    <w:p>
-      <w:pPr>
+        <w:ind w:left="450" w:hanging="450"/>
+        <w:rPr>
+          <w:rFonts w:ascii="Times New Roman" w:hAnsi="Times New Roman" w:cs="Times New Roman"/>
+          <w:sz w:val="20"/>
+          <w:szCs w:val="20"/>
+        </w:rPr>
+      </w:pPr>
+    </w:p>
+    <w:p>
+      <w:pPr>
+        <w:ind w:left="450" w:hanging="450"/>
         <w:rPr>
           <w:rFonts w:ascii="Times New Roman" w:hAnsi="Times New Roman" w:cs="Times New Roman"/>
           <w:sz w:val="20"/>
@@ -2570,25 +3311,58 @@
     </w:p>
     <w:p>
       <w:pPr>
-        <w:rPr>
-          <w:rFonts w:ascii="Times New Roman" w:hAnsi="Times New Roman" w:cs="Times New Roman"/>
-          <w:i/>
-          <w:sz w:val="20"/>
-          <w:szCs w:val="20"/>
-        </w:rPr>
-      </w:pPr>
-      <w:r>
-        <w:rPr>
-          <w:rFonts w:ascii="Times New Roman" w:hAnsi="Times New Roman" w:cs="Times New Roman"/>
-          <w:i/>
-          <w:sz w:val="20"/>
-          <w:szCs w:val="20"/>
-        </w:rPr>
-        <w:t>github.com/maxplomer/finance-clone</w:t>
-      </w:r>
-    </w:p>
-    <w:p>
-      <w:pPr>
+        <w:ind w:left="450" w:hanging="450"/>
+        <w:rPr>
+          <w:rFonts w:ascii="Times New Roman" w:hAnsi="Times New Roman" w:cs="Times New Roman"/>
+          <w:i/>
+          <w:sz w:val="20"/>
+          <w:szCs w:val="20"/>
+        </w:rPr>
+      </w:pPr>
+      <w:proofErr w:type="gramStart"/>
+      <w:r>
+        <w:rPr>
+          <w:rFonts w:ascii="Times New Roman" w:hAnsi="Times New Roman" w:cs="Times New Roman"/>
+          <w:i/>
+          <w:sz w:val="20"/>
+          <w:szCs w:val="20"/>
+        </w:rPr>
+        <w:t>github.com</w:t>
+      </w:r>
+      <w:proofErr w:type="gramEnd"/>
+      <w:r>
+        <w:rPr>
+          <w:rFonts w:ascii="Times New Roman" w:hAnsi="Times New Roman" w:cs="Times New Roman"/>
+          <w:i/>
+          <w:sz w:val="20"/>
+          <w:szCs w:val="20"/>
+        </w:rPr>
+        <w:t>/</w:t>
+      </w:r>
+      <w:proofErr w:type="spellStart"/>
+      <w:r>
+        <w:rPr>
+          <w:rFonts w:ascii="Times New Roman" w:hAnsi="Times New Roman" w:cs="Times New Roman"/>
+          <w:i/>
+          <w:sz w:val="20"/>
+          <w:szCs w:val="20"/>
+        </w:rPr>
+        <w:t>maxplomer</w:t>
+      </w:r>
+      <w:proofErr w:type="spellEnd"/>
+      <w:r>
+        <w:rPr>
+          <w:rFonts w:ascii="Times New Roman" w:hAnsi="Times New Roman" w:cs="Times New Roman"/>
+          <w:i/>
+          <w:sz w:val="20"/>
+          <w:szCs w:val="20"/>
+        </w:rPr>
+        <w:t>/finance-clone</w:t>
+      </w:r>
+    </w:p>
+    <w:p>
+      <w:pPr>
+        <w:ind w:left="450" w:hanging="450"/>
         <w:rPr>
           <w:rFonts w:ascii="Times New Roman" w:hAnsi="Times New Roman" w:cs="Times New Roman"/>
           <w:sz w:val="20"/>
@@ -2629,6 +3403,7 @@
     </w:p>
     <w:p>
       <w:pPr>
+        <w:ind w:left="450" w:hanging="450"/>
         <w:rPr>
           <w:rFonts w:ascii="Times New Roman" w:hAnsi="Times New Roman" w:cs="Times New Roman"/>
           <w:sz w:val="20"/>
@@ -2664,11 +3439,66 @@
           <w:sz w:val="20"/>
           <w:szCs w:val="20"/>
         </w:rPr>
-        <w:t>Applied Heroku scheduler and market_beat ruby gem to save stock market quotes to a PostgreSQL database</w:t>
-      </w:r>
-    </w:p>
-    <w:p>
-      <w:pPr>
+        <w:t xml:space="preserve">Applied </w:t>
+      </w:r>
+      <w:proofErr w:type="spellStart"/>
+      <w:r>
+        <w:rPr>
+          <w:rFonts w:ascii="Times New Roman" w:hAnsi="Times New Roman" w:cs="Times New Roman"/>
+          <w:sz w:val="20"/>
+          <w:szCs w:val="20"/>
+        </w:rPr>
+        <w:t>Heroku</w:t>
+      </w:r>
+      <w:proofErr w:type="spellEnd"/>
+      <w:r>
+        <w:rPr>
+          <w:rFonts w:ascii="Times New Roman" w:hAnsi="Times New Roman" w:cs="Times New Roman"/>
+          <w:sz w:val="20"/>
+          <w:szCs w:val="20"/>
+        </w:rPr>
+        <w:t xml:space="preserve"> scheduler and </w:t>
+      </w:r>
+      <w:proofErr w:type="spellStart"/>
+      <w:r>
+        <w:rPr>
+          <w:rFonts w:ascii="Times New Roman" w:hAnsi="Times New Roman" w:cs="Times New Roman"/>
+          <w:sz w:val="20"/>
+          <w:szCs w:val="20"/>
+        </w:rPr>
+        <w:t>market_beat</w:t>
+      </w:r>
+      <w:proofErr w:type="spellEnd"/>
+      <w:r>
+        <w:rPr>
+          <w:rFonts w:ascii="Times New Roman" w:hAnsi="Times New Roman" w:cs="Times New Roman"/>
+          <w:sz w:val="20"/>
+          <w:szCs w:val="20"/>
+        </w:rPr>
+        <w:t xml:space="preserve"> ruby gem to save stock market quotes to a </w:t>
+      </w:r>
+      <w:proofErr w:type="spellStart"/>
+      <w:r>
+        <w:rPr>
+          <w:rFonts w:ascii="Times New Roman" w:hAnsi="Times New Roman" w:cs="Times New Roman"/>
+          <w:sz w:val="20"/>
+          <w:szCs w:val="20"/>
+        </w:rPr>
+        <w:t>PostgreSQL</w:t>
+      </w:r>
+      <w:proofErr w:type="spellEnd"/>
+      <w:r>
+        <w:rPr>
+          <w:rFonts w:ascii="Times New Roman" w:hAnsi="Times New Roman" w:cs="Times New Roman"/>
+          <w:sz w:val="20"/>
+          <w:szCs w:val="20"/>
+        </w:rPr>
+        <w:t xml:space="preserve"> database</w:t>
+      </w:r>
+    </w:p>
+    <w:p>
+      <w:pPr>
+        <w:ind w:left="450" w:hanging="450"/>
         <w:rPr>
           <w:rFonts w:ascii="Times New Roman" w:hAnsi="Times New Roman" w:cs="Times New Roman"/>
           <w:sz w:val="20"/>
@@ -2698,26 +3528,56 @@
         </w:rPr>
         <w:t xml:space="preserve">   </w:t>
       </w:r>
-      <w:r>
-        <w:rPr>
-          <w:rFonts w:ascii="Times New Roman" w:hAnsi="Times New Roman" w:cs="Times New Roman"/>
-          <w:sz w:val="20"/>
-          <w:szCs w:val="20"/>
-        </w:rPr>
-        <w:t>Graphed user portfolio performance using Highcharts pure JavaScript library; calculated chart data using algorithm optimized for least SQL queries</w:t>
-      </w:r>
-    </w:p>
-    <w:p>
-      <w:pPr>
-        <w:rPr>
-          <w:rFonts w:ascii="Times New Roman" w:hAnsi="Times New Roman" w:cs="Times New Roman"/>
-          <w:sz w:val="20"/>
-          <w:szCs w:val="20"/>
-        </w:rPr>
-      </w:pPr>
-    </w:p>
-    <w:p>
-      <w:pPr>
+      <w:proofErr w:type="gramStart"/>
+      <w:r>
+        <w:rPr>
+          <w:rFonts w:ascii="Times New Roman" w:hAnsi="Times New Roman" w:cs="Times New Roman"/>
+          <w:sz w:val="20"/>
+          <w:szCs w:val="20"/>
+        </w:rPr>
+        <w:t>Graphed</w:t>
+      </w:r>
+      <w:proofErr w:type="gramEnd"/>
+      <w:r>
+        <w:rPr>
+          <w:rFonts w:ascii="Times New Roman" w:hAnsi="Times New Roman" w:cs="Times New Roman"/>
+          <w:sz w:val="20"/>
+          <w:szCs w:val="20"/>
+        </w:rPr>
+        <w:t xml:space="preserve"> user portfolio performance using </w:t>
+      </w:r>
+      <w:proofErr w:type="spellStart"/>
+      <w:r>
+        <w:rPr>
+          <w:rFonts w:ascii="Times New Roman" w:hAnsi="Times New Roman" w:cs="Times New Roman"/>
+          <w:sz w:val="20"/>
+          <w:szCs w:val="20"/>
+        </w:rPr>
+        <w:t>Highcharts</w:t>
+      </w:r>
+      <w:proofErr w:type="spellEnd"/>
+      <w:r>
+        <w:rPr>
+          <w:rFonts w:ascii="Times New Roman" w:hAnsi="Times New Roman" w:cs="Times New Roman"/>
+          <w:sz w:val="20"/>
+          <w:szCs w:val="20"/>
+        </w:rPr>
+        <w:t xml:space="preserve"> pure JavaScript library; calculated chart data using algorithm optimized for least SQL queries</w:t>
+      </w:r>
+    </w:p>
+    <w:p>
+      <w:pPr>
+        <w:ind w:left="450" w:hanging="450"/>
+        <w:rPr>
+          <w:rFonts w:ascii="Times New Roman" w:hAnsi="Times New Roman" w:cs="Times New Roman"/>
+          <w:sz w:val="20"/>
+          <w:szCs w:val="20"/>
+        </w:rPr>
+      </w:pPr>
+    </w:p>
+    <w:p>
+      <w:pPr>
+        <w:ind w:left="450" w:hanging="450"/>
         <w:rPr>
           <w:rFonts w:ascii="Times New Roman" w:hAnsi="Times New Roman" w:cs="Times New Roman"/>
           <w:sz w:val="20"/>
@@ -2760,13 +3620,15 @@
     </w:p>
     <w:p>
       <w:pPr>
-        <w:rPr>
-          <w:rFonts w:ascii="Times New Roman" w:hAnsi="Times New Roman" w:cs="Times New Roman"/>
-          <w:i/>
-          <w:sz w:val="20"/>
-          <w:szCs w:val="20"/>
-        </w:rPr>
-      </w:pPr>
+        <w:ind w:left="450" w:hanging="450"/>
+        <w:rPr>
+          <w:rFonts w:ascii="Times New Roman" w:hAnsi="Times New Roman" w:cs="Times New Roman"/>
+          <w:i/>
+          <w:sz w:val="20"/>
+          <w:szCs w:val="20"/>
+        </w:rPr>
+      </w:pPr>
+      <w:proofErr w:type="gramStart"/>
       <w:r>
         <w:rPr>
           <w:rFonts w:ascii="Times New Roman" w:hAnsi="Times New Roman" w:cs="Times New Roman"/>
@@ -2776,9 +3638,11 @@
         </w:rPr>
         <w:t>combustionhelp.com</w:t>
       </w:r>
-    </w:p>
-    <w:p>
-      <w:pPr>
+      <w:proofErr w:type="gramEnd"/>
+    </w:p>
+    <w:p>
+      <w:pPr>
+        <w:ind w:left="450" w:hanging="450"/>
         <w:rPr>
           <w:rFonts w:ascii="Times New Roman" w:hAnsi="Times New Roman" w:cs="Times New Roman"/>
           <w:sz w:val="20"/>
@@ -2816,9 +3680,12 @@
         </w:rPr>
         <w:t>Programmed simplified chemical kinetics software package in MATLAB; a version using hybrid of GNU Octave and Fortran was also created</w:t>
       </w:r>
-    </w:p>
-    <w:p>
-      <w:pPr>
+      <w:bookmarkStart w:id="0" w:name="_GoBack"/>
+      <w:bookmarkEnd w:id="0"/>
+    </w:p>
+    <w:p>
+      <w:pPr>
+        <w:ind w:left="450" w:hanging="450"/>
         <w:rPr>
           <w:rFonts w:ascii="Times New Roman" w:hAnsi="Times New Roman" w:cs="Times New Roman"/>
           <w:sz w:val="20"/>
@@ -2854,11 +3721,30 @@
           <w:sz w:val="20"/>
           <w:szCs w:val="20"/>
         </w:rPr>
-        <w:t>Investigated CHEMKIN-II mechanism format, Arrhenius/Lindeman/Troe form reactions, calculating thermodynamic data from NASA polynomials, programming language speeds and license costs</w:t>
-      </w:r>
-    </w:p>
-    <w:p>
-      <w:pPr>
+        <w:t>Investigated CHEMKIN-II mechanism format, Arrhenius/Lindeman/</w:t>
+      </w:r>
+      <w:proofErr w:type="spellStart"/>
+      <w:r>
+        <w:rPr>
+          <w:rFonts w:ascii="Times New Roman" w:hAnsi="Times New Roman" w:cs="Times New Roman"/>
+          <w:sz w:val="20"/>
+          <w:szCs w:val="20"/>
+        </w:rPr>
+        <w:t>Troe</w:t>
+      </w:r>
+      <w:proofErr w:type="spellEnd"/>
+      <w:r>
+        <w:rPr>
+          <w:rFonts w:ascii="Times New Roman" w:hAnsi="Times New Roman" w:cs="Times New Roman"/>
+          <w:sz w:val="20"/>
+          <w:szCs w:val="20"/>
+        </w:rPr>
+        <w:t xml:space="preserve"> form reactions, calculating thermodynamic data from NASA polynomials, programming language speeds and license costs</w:t>
+      </w:r>
+    </w:p>
+    <w:p>
+      <w:pPr>
+        <w:ind w:left="450" w:hanging="450"/>
         <w:rPr>
           <w:rFonts w:ascii="Times New Roman" w:hAnsi="Times New Roman" w:cs="Times New Roman"/>
           <w:sz w:val="20"/>
@@ -2951,7 +3837,25 @@
           <w:sz w:val="20"/>
           <w:szCs w:val="20"/>
         </w:rPr>
-        <w:t xml:space="preserve">  =&gt;  Ruby, JavaScript, HTML, CSS, SQL, MATLAB, C, Fortran</w:t>
+        <w:t xml:space="preserve">  =</w:t>
+      </w:r>
+      <w:proofErr w:type="gramStart"/>
+      <w:r>
+        <w:rPr>
+          <w:rFonts w:ascii="Times New Roman" w:hAnsi="Times New Roman" w:cs="Times New Roman"/>
+          <w:sz w:val="20"/>
+          <w:szCs w:val="20"/>
+        </w:rPr>
+        <w:t>&gt;  Ruby</w:t>
+      </w:r>
+      <w:proofErr w:type="gramEnd"/>
+      <w:r>
+        <w:rPr>
+          <w:rFonts w:ascii="Times New Roman" w:hAnsi="Times New Roman" w:cs="Times New Roman"/>
+          <w:sz w:val="20"/>
+          <w:szCs w:val="20"/>
+        </w:rPr>
+        <w:t>, JavaScript, HTML, CSS, SQL, MATLAB, C, Fortran</w:t>
       </w:r>
     </w:p>
     <w:p>
@@ -2978,8 +3882,90 @@
           <w:sz w:val="20"/>
           <w:szCs w:val="20"/>
         </w:rPr>
-        <w:t xml:space="preserve">  =&gt;  Ruby on Rails, jQuery, AngularJS, Backbone.js, Ember.js, Git, Linux, AWS, Heroku</w:t>
-      </w:r>
+        <w:t xml:space="preserve">  =</w:t>
+      </w:r>
+      <w:proofErr w:type="gramStart"/>
+      <w:r>
+        <w:rPr>
+          <w:rFonts w:ascii="Times New Roman" w:hAnsi="Times New Roman" w:cs="Times New Roman"/>
+          <w:sz w:val="20"/>
+          <w:szCs w:val="20"/>
+        </w:rPr>
+        <w:t>&gt;  Ruby</w:t>
+      </w:r>
+      <w:proofErr w:type="gramEnd"/>
+      <w:r>
+        <w:rPr>
+          <w:rFonts w:ascii="Times New Roman" w:hAnsi="Times New Roman" w:cs="Times New Roman"/>
+          <w:sz w:val="20"/>
+          <w:szCs w:val="20"/>
+        </w:rPr>
+        <w:t xml:space="preserve"> on Rails, </w:t>
+      </w:r>
+      <w:proofErr w:type="spellStart"/>
+      <w:r>
+        <w:rPr>
+          <w:rFonts w:ascii="Times New Roman" w:hAnsi="Times New Roman" w:cs="Times New Roman"/>
+          <w:sz w:val="20"/>
+          <w:szCs w:val="20"/>
+        </w:rPr>
+        <w:t>jQuery</w:t>
+      </w:r>
+      <w:proofErr w:type="spellEnd"/>
+      <w:r>
+        <w:rPr>
+          <w:rFonts w:ascii="Times New Roman" w:hAnsi="Times New Roman" w:cs="Times New Roman"/>
+          <w:sz w:val="20"/>
+          <w:szCs w:val="20"/>
+        </w:rPr>
+        <w:t xml:space="preserve">, </w:t>
+      </w:r>
+      <w:proofErr w:type="spellStart"/>
+      <w:r>
+        <w:rPr>
+          <w:rFonts w:ascii="Times New Roman" w:hAnsi="Times New Roman" w:cs="Times New Roman"/>
+          <w:sz w:val="20"/>
+          <w:szCs w:val="20"/>
+        </w:rPr>
+        <w:t>AngularJS</w:t>
+      </w:r>
+      <w:proofErr w:type="spellEnd"/>
+      <w:r>
+        <w:rPr>
+          <w:rFonts w:ascii="Times New Roman" w:hAnsi="Times New Roman" w:cs="Times New Roman"/>
+          <w:sz w:val="20"/>
+          <w:szCs w:val="20"/>
+        </w:rPr>
+        <w:t xml:space="preserve">, Backbone.js, Ember.js, </w:t>
+      </w:r>
+      <w:proofErr w:type="spellStart"/>
+      <w:r>
+        <w:rPr>
+          <w:rFonts w:ascii="Times New Roman" w:hAnsi="Times New Roman" w:cs="Times New Roman"/>
+          <w:sz w:val="20"/>
+          <w:szCs w:val="20"/>
+        </w:rPr>
+        <w:t>Git</w:t>
+      </w:r>
+      <w:proofErr w:type="spellEnd"/>
+      <w:r>
+        <w:rPr>
+          <w:rFonts w:ascii="Times New Roman" w:hAnsi="Times New Roman" w:cs="Times New Roman"/>
+          <w:sz w:val="20"/>
+          <w:szCs w:val="20"/>
+        </w:rPr>
+        <w:t xml:space="preserve">, Linux, AWS, </w:t>
+      </w:r>
+      <w:proofErr w:type="spellStart"/>
+      <w:r>
+        <w:rPr>
+          <w:rFonts w:ascii="Times New Roman" w:hAnsi="Times New Roman" w:cs="Times New Roman"/>
+          <w:sz w:val="20"/>
+          <w:szCs w:val="20"/>
+        </w:rPr>
+        <w:t>Heroku</w:t>
+      </w:r>
+      <w:proofErr w:type="spellEnd"/>
     </w:p>
     <w:p>
       <w:pPr>
@@ -3004,7 +3990,25 @@
           <w:sz w:val="20"/>
           <w:szCs w:val="20"/>
         </w:rPr>
-        <w:t xml:space="preserve">  =&gt;  Raspberry Pi, Unity3D Game Engine</w:t>
+        <w:t xml:space="preserve">  =</w:t>
+      </w:r>
+      <w:proofErr w:type="gramStart"/>
+      <w:r>
+        <w:rPr>
+          <w:rFonts w:ascii="Times New Roman" w:hAnsi="Times New Roman" w:cs="Times New Roman"/>
+          <w:sz w:val="20"/>
+          <w:szCs w:val="20"/>
+        </w:rPr>
+        <w:t>&gt;  Raspberry</w:t>
+      </w:r>
+      <w:proofErr w:type="gramEnd"/>
+      <w:r>
+        <w:rPr>
+          <w:rFonts w:ascii="Times New Roman" w:hAnsi="Times New Roman" w:cs="Times New Roman"/>
+          <w:sz w:val="20"/>
+          <w:szCs w:val="20"/>
+        </w:rPr>
+        <w:t xml:space="preserve"> Pi, Unity3D Game Engine</w:t>
       </w:r>
     </w:p>
     <w:p>
@@ -3030,7 +4034,25 @@
           <w:sz w:val="20"/>
           <w:szCs w:val="20"/>
         </w:rPr>
-        <w:t xml:space="preserve">  =&gt;  rest-client, whenever</w:t>
+        <w:t xml:space="preserve">  =</w:t>
+      </w:r>
+      <w:proofErr w:type="gramStart"/>
+      <w:r>
+        <w:rPr>
+          <w:rFonts w:ascii="Times New Roman" w:hAnsi="Times New Roman" w:cs="Times New Roman"/>
+          <w:sz w:val="20"/>
+          <w:szCs w:val="20"/>
+        </w:rPr>
+        <w:t>&gt;  rest</w:t>
+      </w:r>
+      <w:proofErr w:type="gramEnd"/>
+      <w:r>
+        <w:rPr>
+          <w:rFonts w:ascii="Times New Roman" w:hAnsi="Times New Roman" w:cs="Times New Roman"/>
+          <w:sz w:val="20"/>
+          <w:szCs w:val="20"/>
+        </w:rPr>
+        <w:t>-client, whenever</w:t>
       </w:r>
     </w:p>
     <w:p>

</xml_diff>

<commit_message>
dash for front-end and back-end
</commit_message>
<xml_diff>
--- a/max_plomer_resume_formal.docx
+++ b/max_plomer_resume_formal.docx
@@ -31,7 +31,6 @@
           <w:szCs w:val="20"/>
         </w:rPr>
       </w:pPr>
-      <w:proofErr w:type="gramStart"/>
       <w:r>
         <w:rPr>
           <w:rFonts w:ascii="Times New Roman" w:hAnsi="Times New Roman" w:cs="Times New Roman"/>
@@ -40,7 +39,6 @@
         </w:rPr>
         <w:t>maxplomer@gmail.com</w:t>
       </w:r>
-      <w:proofErr w:type="gramEnd"/>
       <w:r>
         <w:rPr>
           <w:rFonts w:ascii="Times New Roman" w:hAnsi="Times New Roman" w:cs="Times New Roman"/>
@@ -91,6 +89,7 @@
         </w:rPr>
         <w:t xml:space="preserve">   </w:t>
       </w:r>
+      <w:proofErr w:type="gramStart"/>
       <w:r>
         <w:rPr>
           <w:rFonts w:ascii="Times New Roman" w:hAnsi="Times New Roman" w:cs="Times New Roman"/>
@@ -113,6 +112,7 @@
         </w:rPr>
         <w:t>●</w:t>
       </w:r>
+      <w:proofErr w:type="gramEnd"/>
       <w:r>
         <w:rPr>
           <w:rFonts w:ascii="Times New Roman" w:hAnsi="Times New Roman" w:cs="Times New Roman"/>
@@ -418,8 +418,6 @@
         </w:rPr>
         <w:t xml:space="preserve">               </w:t>
       </w:r>
-      <w:bookmarkStart w:id="0" w:name="_GoBack"/>
-      <w:bookmarkEnd w:id="0"/>
       <w:r>
         <w:rPr>
           <w:rFonts w:ascii="Times New Roman" w:hAnsi="Times New Roman" w:cs="Times New Roman"/>
@@ -2022,7 +2020,6 @@
           <w:szCs w:val="20"/>
         </w:rPr>
       </w:pPr>
-      <w:proofErr w:type="gramStart"/>
       <w:r>
         <w:rPr>
           <w:rFonts w:ascii="Times New Roman" w:hAnsi="Times New Roman" w:cs="Times New Roman"/>
@@ -2031,17 +2028,7 @@
           <w:szCs w:val="20"/>
         </w:rPr>
         <w:lastRenderedPageBreak/>
-        <w:t>github.com</w:t>
-      </w:r>
-      <w:proofErr w:type="gramEnd"/>
-      <w:r>
-        <w:rPr>
-          <w:rFonts w:ascii="Times New Roman" w:hAnsi="Times New Roman" w:cs="Times New Roman"/>
-          <w:i/>
-          <w:sz w:val="20"/>
-          <w:szCs w:val="20"/>
-        </w:rPr>
-        <w:t>/</w:t>
+        <w:t>github.com/</w:t>
       </w:r>
       <w:proofErr w:type="spellStart"/>
       <w:r>
@@ -2102,25 +2089,23 @@
           <w:sz w:val="20"/>
           <w:szCs w:val="20"/>
         </w:rPr>
-        <w:t xml:space="preserve">Architected </w:t>
-      </w:r>
-      <w:proofErr w:type="spellStart"/>
-      <w:r>
-        <w:rPr>
-          <w:rFonts w:ascii="Times New Roman" w:hAnsi="Times New Roman" w:cs="Times New Roman"/>
-          <w:sz w:val="20"/>
-          <w:szCs w:val="20"/>
-        </w:rPr>
-        <w:t>AngularJS</w:t>
-      </w:r>
-      <w:proofErr w:type="spellEnd"/>
-      <w:r>
-        <w:rPr>
-          <w:rFonts w:ascii="Times New Roman" w:hAnsi="Times New Roman" w:cs="Times New Roman"/>
-          <w:sz w:val="20"/>
-          <w:szCs w:val="20"/>
-        </w:rPr>
-        <w:t xml:space="preserve"> app that performs carbon footprint calculation and persists data to Ruby on Rails backend</w:t>
+        <w:t>Architected AngularJS app that performs carbon footprint calculation and persists data to Ruby on Rails back</w:t>
+      </w:r>
+      <w:r>
+        <w:rPr>
+          <w:rFonts w:ascii="Times New Roman" w:hAnsi="Times New Roman" w:cs="Times New Roman"/>
+          <w:sz w:val="20"/>
+          <w:szCs w:val="20"/>
+        </w:rPr>
+        <w:t>-</w:t>
+      </w:r>
+      <w:r>
+        <w:rPr>
+          <w:rFonts w:ascii="Times New Roman" w:hAnsi="Times New Roman" w:cs="Times New Roman"/>
+          <w:sz w:val="20"/>
+          <w:szCs w:val="20"/>
+        </w:rPr>
+        <w:t>end</w:t>
       </w:r>
     </w:p>
     <w:p>
@@ -2202,7 +2187,25 @@
           <w:sz w:val="20"/>
           <w:szCs w:val="20"/>
         </w:rPr>
-        <w:t xml:space="preserve">Sent result of footprint calculation, coded in Ruby, to the </w:t>
+        <w:t>Sent result of footprint calculation, coded in Ruby, to the AngularJS front</w:t>
+      </w:r>
+      <w:r>
+        <w:rPr>
+          <w:rFonts w:ascii="Times New Roman" w:hAnsi="Times New Roman" w:cs="Times New Roman"/>
+          <w:sz w:val="20"/>
+          <w:szCs w:val="20"/>
+        </w:rPr>
+        <w:t>-</w:t>
+      </w:r>
+      <w:bookmarkStart w:id="0" w:name="_GoBack"/>
+      <w:bookmarkEnd w:id="0"/>
+      <w:r>
+        <w:rPr>
+          <w:rFonts w:ascii="Times New Roman" w:hAnsi="Times New Roman" w:cs="Times New Roman"/>
+          <w:sz w:val="20"/>
+          <w:szCs w:val="20"/>
+        </w:rPr>
+        <w:t xml:space="preserve">end via API as an attribute in the </w:t>
       </w:r>
       <w:proofErr w:type="spellStart"/>
       <w:r>
@@ -2211,7 +2214,7 @@
           <w:sz w:val="20"/>
           <w:szCs w:val="20"/>
         </w:rPr>
-        <w:t>AngularJS</w:t>
+        <w:t>ActiveModel</w:t>
       </w:r>
       <w:proofErr w:type="spellEnd"/>
       <w:r>
@@ -2220,7 +2223,7 @@
           <w:sz w:val="20"/>
           <w:szCs w:val="20"/>
         </w:rPr>
-        <w:t xml:space="preserve"> frontend via API as an attribute in the </w:t>
+        <w:t xml:space="preserve"> </w:t>
       </w:r>
       <w:proofErr w:type="spellStart"/>
       <w:r>
@@ -2229,27 +2232,9 @@
           <w:sz w:val="20"/>
           <w:szCs w:val="20"/>
         </w:rPr>
-        <w:t>ActiveModel</w:t>
+        <w:t>Serializer</w:t>
       </w:r>
       <w:proofErr w:type="spellEnd"/>
-      <w:r>
-        <w:rPr>
-          <w:rFonts w:ascii="Times New Roman" w:hAnsi="Times New Roman" w:cs="Times New Roman"/>
-          <w:sz w:val="20"/>
-          <w:szCs w:val="20"/>
-        </w:rPr>
-        <w:t xml:space="preserve"> </w:t>
-      </w:r>
-      <w:proofErr w:type="spellStart"/>
-      <w:r>
-        <w:rPr>
-          <w:rFonts w:ascii="Times New Roman" w:hAnsi="Times New Roman" w:cs="Times New Roman"/>
-          <w:sz w:val="20"/>
-          <w:szCs w:val="20"/>
-        </w:rPr>
-        <w:t>Serializer</w:t>
-      </w:r>
-      <w:proofErr w:type="spellEnd"/>
     </w:p>
     <w:p>
       <w:pPr>
@@ -2314,25 +2299,14 @@
           <w:szCs w:val="20"/>
         </w:rPr>
       </w:pPr>
-      <w:proofErr w:type="gramStart"/>
-      <w:r>
-        <w:rPr>
-          <w:rFonts w:ascii="Times New Roman" w:hAnsi="Times New Roman" w:cs="Times New Roman"/>
-          <w:i/>
-          <w:sz w:val="20"/>
-          <w:szCs w:val="20"/>
-        </w:rPr>
-        <w:t>github.com</w:t>
-      </w:r>
-      <w:proofErr w:type="gramEnd"/>
-      <w:r>
-        <w:rPr>
-          <w:rFonts w:ascii="Times New Roman" w:hAnsi="Times New Roman" w:cs="Times New Roman"/>
-          <w:i/>
-          <w:sz w:val="20"/>
-          <w:szCs w:val="20"/>
-        </w:rPr>
-        <w:t>/</w:t>
+      <w:r>
+        <w:rPr>
+          <w:rFonts w:ascii="Times New Roman" w:hAnsi="Times New Roman" w:cs="Times New Roman"/>
+          <w:i/>
+          <w:sz w:val="20"/>
+          <w:szCs w:val="20"/>
+        </w:rPr>
+        <w:t>github.com/</w:t>
       </w:r>
       <w:proofErr w:type="spellStart"/>
       <w:r>
@@ -2580,25 +2554,14 @@
           <w:szCs w:val="20"/>
         </w:rPr>
       </w:pPr>
-      <w:proofErr w:type="gramStart"/>
-      <w:r>
-        <w:rPr>
-          <w:rFonts w:ascii="Times New Roman" w:hAnsi="Times New Roman" w:cs="Times New Roman"/>
-          <w:i/>
-          <w:sz w:val="20"/>
-          <w:szCs w:val="20"/>
-        </w:rPr>
-        <w:t>github.com</w:t>
-      </w:r>
-      <w:proofErr w:type="gramEnd"/>
-      <w:r>
-        <w:rPr>
-          <w:rFonts w:ascii="Times New Roman" w:hAnsi="Times New Roman" w:cs="Times New Roman"/>
-          <w:i/>
-          <w:sz w:val="20"/>
-          <w:szCs w:val="20"/>
-        </w:rPr>
-        <w:t>/</w:t>
+      <w:r>
+        <w:rPr>
+          <w:rFonts w:ascii="Times New Roman" w:hAnsi="Times New Roman" w:cs="Times New Roman"/>
+          <w:i/>
+          <w:sz w:val="20"/>
+          <w:szCs w:val="20"/>
+        </w:rPr>
+        <w:t>github.com/</w:t>
       </w:r>
       <w:proofErr w:type="spellStart"/>
       <w:r>
@@ -2900,25 +2863,14 @@
           <w:szCs w:val="20"/>
         </w:rPr>
       </w:pPr>
-      <w:proofErr w:type="gramStart"/>
-      <w:r>
-        <w:rPr>
-          <w:rFonts w:ascii="Times New Roman" w:hAnsi="Times New Roman" w:cs="Times New Roman"/>
-          <w:i/>
-          <w:sz w:val="20"/>
-          <w:szCs w:val="20"/>
-        </w:rPr>
-        <w:t>github.com</w:t>
-      </w:r>
-      <w:proofErr w:type="gramEnd"/>
-      <w:r>
-        <w:rPr>
-          <w:rFonts w:ascii="Times New Roman" w:hAnsi="Times New Roman" w:cs="Times New Roman"/>
-          <w:i/>
-          <w:sz w:val="20"/>
-          <w:szCs w:val="20"/>
-        </w:rPr>
-        <w:t>/</w:t>
+      <w:r>
+        <w:rPr>
+          <w:rFonts w:ascii="Times New Roman" w:hAnsi="Times New Roman" w:cs="Times New Roman"/>
+          <w:i/>
+          <w:sz w:val="20"/>
+          <w:szCs w:val="20"/>
+        </w:rPr>
+        <w:t>github.com/</w:t>
       </w:r>
       <w:proofErr w:type="spellStart"/>
       <w:r>
@@ -3115,25 +3067,14 @@
           <w:szCs w:val="20"/>
         </w:rPr>
       </w:pPr>
-      <w:proofErr w:type="gramStart"/>
-      <w:r>
-        <w:rPr>
-          <w:rFonts w:ascii="Times New Roman" w:hAnsi="Times New Roman" w:cs="Times New Roman"/>
-          <w:i/>
-          <w:sz w:val="20"/>
-          <w:szCs w:val="20"/>
-        </w:rPr>
-        <w:t>github.com</w:t>
-      </w:r>
-      <w:proofErr w:type="gramEnd"/>
-      <w:r>
-        <w:rPr>
-          <w:rFonts w:ascii="Times New Roman" w:hAnsi="Times New Roman" w:cs="Times New Roman"/>
-          <w:i/>
-          <w:sz w:val="20"/>
-          <w:szCs w:val="20"/>
-        </w:rPr>
-        <w:t>/</w:t>
+      <w:r>
+        <w:rPr>
+          <w:rFonts w:ascii="Times New Roman" w:hAnsi="Times New Roman" w:cs="Times New Roman"/>
+          <w:i/>
+          <w:sz w:val="20"/>
+          <w:szCs w:val="20"/>
+        </w:rPr>
+        <w:t>github.com/</w:t>
       </w:r>
       <w:proofErr w:type="spellStart"/>
       <w:r>
@@ -3353,25 +3294,14 @@
           <w:szCs w:val="20"/>
         </w:rPr>
       </w:pPr>
-      <w:proofErr w:type="gramStart"/>
-      <w:r>
-        <w:rPr>
-          <w:rFonts w:ascii="Times New Roman" w:hAnsi="Times New Roman" w:cs="Times New Roman"/>
-          <w:i/>
-          <w:sz w:val="20"/>
-          <w:szCs w:val="20"/>
-        </w:rPr>
-        <w:t>github.com</w:t>
-      </w:r>
-      <w:proofErr w:type="gramEnd"/>
-      <w:r>
-        <w:rPr>
-          <w:rFonts w:ascii="Times New Roman" w:hAnsi="Times New Roman" w:cs="Times New Roman"/>
-          <w:i/>
-          <w:sz w:val="20"/>
-          <w:szCs w:val="20"/>
-        </w:rPr>
-        <w:t>/</w:t>
+      <w:r>
+        <w:rPr>
+          <w:rFonts w:ascii="Times New Roman" w:hAnsi="Times New Roman" w:cs="Times New Roman"/>
+          <w:i/>
+          <w:sz w:val="20"/>
+          <w:szCs w:val="20"/>
+        </w:rPr>
+        <w:t>github.com/</w:t>
       </w:r>
       <w:proofErr w:type="spellStart"/>
       <w:r>
@@ -3662,7 +3592,6 @@
           <w:szCs w:val="20"/>
         </w:rPr>
       </w:pPr>
-      <w:proofErr w:type="gramStart"/>
       <w:r>
         <w:rPr>
           <w:rFonts w:ascii="Times New Roman" w:hAnsi="Times New Roman" w:cs="Times New Roman"/>
@@ -3672,7 +3601,6 @@
         </w:rPr>
         <w:t>combustionhelp.com</w:t>
       </w:r>
-      <w:proofErr w:type="gramEnd"/>
     </w:p>
     <w:p>
       <w:pPr>
@@ -3869,25 +3797,7 @@
           <w:sz w:val="20"/>
           <w:szCs w:val="20"/>
         </w:rPr>
-        <w:t xml:space="preserve">  =</w:t>
-      </w:r>
-      <w:proofErr w:type="gramStart"/>
-      <w:r>
-        <w:rPr>
-          <w:rFonts w:ascii="Times New Roman" w:hAnsi="Times New Roman" w:cs="Times New Roman"/>
-          <w:sz w:val="20"/>
-          <w:szCs w:val="20"/>
-        </w:rPr>
-        <w:t>&gt;  Ruby</w:t>
-      </w:r>
-      <w:proofErr w:type="gramEnd"/>
-      <w:r>
-        <w:rPr>
-          <w:rFonts w:ascii="Times New Roman" w:hAnsi="Times New Roman" w:cs="Times New Roman"/>
-          <w:sz w:val="20"/>
-          <w:szCs w:val="20"/>
-        </w:rPr>
-        <w:t>, JavaScript, HTML, CSS, SQL, MATLAB, C, Fortran</w:t>
+        <w:t xml:space="preserve">  =&gt;  Ruby, JavaScript, HTML, CSS, SQL, MATLAB, C, Fortran</w:t>
       </w:r>
     </w:p>
     <w:p>
@@ -3914,25 +3824,7 @@
           <w:sz w:val="20"/>
           <w:szCs w:val="20"/>
         </w:rPr>
-        <w:t xml:space="preserve">  =</w:t>
-      </w:r>
-      <w:proofErr w:type="gramStart"/>
-      <w:r>
-        <w:rPr>
-          <w:rFonts w:ascii="Times New Roman" w:hAnsi="Times New Roman" w:cs="Times New Roman"/>
-          <w:sz w:val="20"/>
-          <w:szCs w:val="20"/>
-        </w:rPr>
-        <w:t>&gt;  Ruby</w:t>
-      </w:r>
-      <w:proofErr w:type="gramEnd"/>
-      <w:r>
-        <w:rPr>
-          <w:rFonts w:ascii="Times New Roman" w:hAnsi="Times New Roman" w:cs="Times New Roman"/>
-          <w:sz w:val="20"/>
-          <w:szCs w:val="20"/>
-        </w:rPr>
-        <w:t xml:space="preserve"> on Rails, </w:t>
+        <w:t xml:space="preserve">  =&gt;  Ruby on Rails, </w:t>
       </w:r>
       <w:proofErr w:type="spellStart"/>
       <w:r>
@@ -3950,7 +3842,7 @@
           <w:sz w:val="20"/>
           <w:szCs w:val="20"/>
         </w:rPr>
-        <w:t xml:space="preserve">, </w:t>
+        <w:t xml:space="preserve">, AngularJS, Backbone.js, Ember.js, </w:t>
       </w:r>
       <w:proofErr w:type="spellStart"/>
       <w:r>
@@ -3959,7 +3851,7 @@
           <w:sz w:val="20"/>
           <w:szCs w:val="20"/>
         </w:rPr>
-        <w:t>AngularJS</w:t>
+        <w:t>Git</w:t>
       </w:r>
       <w:proofErr w:type="spellEnd"/>
       <w:r>
@@ -3968,7 +3860,7 @@
           <w:sz w:val="20"/>
           <w:szCs w:val="20"/>
         </w:rPr>
-        <w:t xml:space="preserve">, Backbone.js, Ember.js, </w:t>
+        <w:t xml:space="preserve">, Linux, AWS, </w:t>
       </w:r>
       <w:proofErr w:type="spellStart"/>
       <w:r>
@@ -3977,27 +3869,9 @@
           <w:sz w:val="20"/>
           <w:szCs w:val="20"/>
         </w:rPr>
-        <w:t>Git</w:t>
+        <w:t>Heroku</w:t>
       </w:r>
       <w:proofErr w:type="spellEnd"/>
-      <w:r>
-        <w:rPr>
-          <w:rFonts w:ascii="Times New Roman" w:hAnsi="Times New Roman" w:cs="Times New Roman"/>
-          <w:sz w:val="20"/>
-          <w:szCs w:val="20"/>
-        </w:rPr>
-        <w:t xml:space="preserve">, Linux, AWS, </w:t>
-      </w:r>
-      <w:proofErr w:type="spellStart"/>
-      <w:r>
-        <w:rPr>
-          <w:rFonts w:ascii="Times New Roman" w:hAnsi="Times New Roman" w:cs="Times New Roman"/>
-          <w:sz w:val="20"/>
-          <w:szCs w:val="20"/>
-        </w:rPr>
-        <w:t>Heroku</w:t>
-      </w:r>
-      <w:proofErr w:type="spellEnd"/>
     </w:p>
     <w:p>
       <w:pPr>
@@ -4022,25 +3896,7 @@
           <w:sz w:val="20"/>
           <w:szCs w:val="20"/>
         </w:rPr>
-        <w:t xml:space="preserve">  =</w:t>
-      </w:r>
-      <w:proofErr w:type="gramStart"/>
-      <w:r>
-        <w:rPr>
-          <w:rFonts w:ascii="Times New Roman" w:hAnsi="Times New Roman" w:cs="Times New Roman"/>
-          <w:sz w:val="20"/>
-          <w:szCs w:val="20"/>
-        </w:rPr>
-        <w:t>&gt;  Raspberry</w:t>
-      </w:r>
-      <w:proofErr w:type="gramEnd"/>
-      <w:r>
-        <w:rPr>
-          <w:rFonts w:ascii="Times New Roman" w:hAnsi="Times New Roman" w:cs="Times New Roman"/>
-          <w:sz w:val="20"/>
-          <w:szCs w:val="20"/>
-        </w:rPr>
-        <w:t xml:space="preserve"> Pi, Unity3D Game Engine</w:t>
+        <w:t xml:space="preserve">  =&gt;  Raspberry Pi, Unity3D Game Engine</w:t>
       </w:r>
     </w:p>
     <w:p>
@@ -4066,25 +3922,7 @@
           <w:sz w:val="20"/>
           <w:szCs w:val="20"/>
         </w:rPr>
-        <w:t xml:space="preserve">  =</w:t>
-      </w:r>
-      <w:proofErr w:type="gramStart"/>
-      <w:r>
-        <w:rPr>
-          <w:rFonts w:ascii="Times New Roman" w:hAnsi="Times New Roman" w:cs="Times New Roman"/>
-          <w:sz w:val="20"/>
-          <w:szCs w:val="20"/>
-        </w:rPr>
-        <w:t>&gt;  rest</w:t>
-      </w:r>
-      <w:proofErr w:type="gramEnd"/>
-      <w:r>
-        <w:rPr>
-          <w:rFonts w:ascii="Times New Roman" w:hAnsi="Times New Roman" w:cs="Times New Roman"/>
-          <w:sz w:val="20"/>
-          <w:szCs w:val="20"/>
-        </w:rPr>
-        <w:t>-client, whenever</w:t>
+        <w:t xml:space="preserve">  =&gt;  rest-client, whenever</w:t>
       </w:r>
     </w:p>
     <w:p>

</xml_diff>

<commit_message>
change bullets for psalm
</commit_message>
<xml_diff>
--- a/max_plomer_resume_formal.docx
+++ b/max_plomer_resume_formal.docx
@@ -495,7 +495,39 @@
           <w:sz w:val="20"/>
           <w:szCs w:val="20"/>
         </w:rPr>
-        <w:t>Generated Ruby on Rails app using Rails Composer, then integrated a customized Bootstrap Template and styled modal</w:t>
+        <w:t xml:space="preserve">Used Adobe Muse to generate the most </w:t>
+      </w:r>
+      <w:r>
+        <w:rPr>
+          <w:rFonts w:ascii="Times New Roman" w:hAnsi="Times New Roman" w:cs="Times New Roman"/>
+          <w:sz w:val="20"/>
+          <w:szCs w:val="20"/>
+        </w:rPr>
+        <w:t xml:space="preserve">cutting-edge </w:t>
+      </w:r>
+      <w:r>
+        <w:rPr>
+          <w:rFonts w:ascii="Times New Roman" w:hAnsi="Times New Roman" w:cs="Times New Roman"/>
+          <w:sz w:val="20"/>
+          <w:szCs w:val="20"/>
+        </w:rPr>
+        <w:t xml:space="preserve">single-page </w:t>
+      </w:r>
+      <w:r>
+        <w:rPr>
+          <w:rFonts w:ascii="Times New Roman" w:hAnsi="Times New Roman" w:cs="Times New Roman"/>
+          <w:sz w:val="20"/>
+          <w:szCs w:val="20"/>
+        </w:rPr>
+        <w:t xml:space="preserve">flat </w:t>
+      </w:r>
+      <w:r>
+        <w:rPr>
+          <w:rFonts w:ascii="Times New Roman" w:hAnsi="Times New Roman" w:cs="Times New Roman"/>
+          <w:sz w:val="20"/>
+          <w:szCs w:val="20"/>
+        </w:rPr>
+        <w:t>user interface</w:t>
       </w:r>
     </w:p>
     <w:p>
@@ -536,7 +568,23 @@
           <w:sz w:val="20"/>
           <w:szCs w:val="20"/>
         </w:rPr>
-        <w:t>Adapted the Devise-Bootstrap user management system, provided by Rails Composer, into an admin dashboard</w:t>
+        <w:t>D</w:t>
+      </w:r>
+      <w:r>
+        <w:rPr>
+          <w:rFonts w:ascii="Times New Roman" w:hAnsi="Times New Roman" w:cs="Times New Roman"/>
+          <w:sz w:val="20"/>
+          <w:szCs w:val="20"/>
+        </w:rPr>
+        <w:t>eployed Adobe Muse app in hosting environment</w:t>
+      </w:r>
+      <w:r>
+        <w:rPr>
+          <w:rFonts w:ascii="Times New Roman" w:hAnsi="Times New Roman" w:cs="Times New Roman"/>
+          <w:sz w:val="20"/>
+          <w:szCs w:val="20"/>
+        </w:rPr>
+        <w:t xml:space="preserve"> that supports PHP server-side scripting</w:t>
       </w:r>
     </w:p>
     <w:p>
@@ -577,7 +625,111 @@
           <w:sz w:val="20"/>
           <w:szCs w:val="20"/>
         </w:rPr>
-        <w:t>Utilized sendgrid-ruby gem to email Contact Us messages and subscribe requests via SendGrid API</w:t>
+        <w:t>Explored</w:t>
+      </w:r>
+      <w:r>
+        <w:rPr>
+          <w:rFonts w:ascii="Times New Roman" w:hAnsi="Times New Roman" w:cs="Times New Roman"/>
+          <w:sz w:val="20"/>
+          <w:szCs w:val="20"/>
+        </w:rPr>
+        <w:t xml:space="preserve"> </w:t>
+      </w:r>
+      <w:r>
+        <w:rPr>
+          <w:rFonts w:ascii="Times New Roman" w:hAnsi="Times New Roman" w:cs="Times New Roman"/>
+          <w:sz w:val="20"/>
+          <w:szCs w:val="20"/>
+        </w:rPr>
+        <w:t xml:space="preserve">many template and </w:t>
+      </w:r>
+      <w:r>
+        <w:rPr>
+          <w:rFonts w:ascii="Times New Roman" w:hAnsi="Times New Roman" w:cs="Times New Roman"/>
+          <w:sz w:val="20"/>
+          <w:szCs w:val="20"/>
+        </w:rPr>
+        <w:t>design</w:t>
+      </w:r>
+      <w:r>
+        <w:rPr>
+          <w:rFonts w:ascii="Times New Roman" w:hAnsi="Times New Roman" w:cs="Times New Roman"/>
+          <w:sz w:val="20"/>
+          <w:szCs w:val="20"/>
+        </w:rPr>
+        <w:t xml:space="preserve"> </w:t>
+      </w:r>
+      <w:r>
+        <w:rPr>
+          <w:rFonts w:ascii="Times New Roman" w:hAnsi="Times New Roman" w:cs="Times New Roman"/>
+          <w:sz w:val="20"/>
+          <w:szCs w:val="20"/>
+        </w:rPr>
+        <w:t>technologies, such as</w:t>
+      </w:r>
+      <w:r>
+        <w:rPr>
+          <w:rFonts w:ascii="Times New Roman" w:hAnsi="Times New Roman" w:cs="Times New Roman"/>
+          <w:sz w:val="20"/>
+          <w:szCs w:val="20"/>
+        </w:rPr>
+        <w:t xml:space="preserve"> Twitter</w:t>
+      </w:r>
+      <w:r>
+        <w:rPr>
+          <w:rFonts w:ascii="Times New Roman" w:hAnsi="Times New Roman" w:cs="Times New Roman"/>
+          <w:sz w:val="20"/>
+          <w:szCs w:val="20"/>
+        </w:rPr>
+        <w:t xml:space="preserve"> </w:t>
+      </w:r>
+      <w:r>
+        <w:rPr>
+          <w:rFonts w:ascii="Times New Roman" w:hAnsi="Times New Roman" w:cs="Times New Roman"/>
+          <w:sz w:val="20"/>
+          <w:szCs w:val="20"/>
+        </w:rPr>
+        <w:t>Bootstrap</w:t>
+      </w:r>
+      <w:r>
+        <w:rPr>
+          <w:rFonts w:ascii="Times New Roman" w:hAnsi="Times New Roman" w:cs="Times New Roman"/>
+          <w:sz w:val="20"/>
+          <w:szCs w:val="20"/>
+        </w:rPr>
+        <w:t xml:space="preserve"> templates</w:t>
+      </w:r>
+      <w:r>
+        <w:rPr>
+          <w:rFonts w:ascii="Times New Roman" w:hAnsi="Times New Roman" w:cs="Times New Roman"/>
+          <w:sz w:val="20"/>
+          <w:szCs w:val="20"/>
+        </w:rPr>
+        <w:t xml:space="preserve"> and </w:t>
+      </w:r>
+      <w:r>
+        <w:rPr>
+          <w:rFonts w:ascii="Times New Roman" w:hAnsi="Times New Roman" w:cs="Times New Roman"/>
+          <w:sz w:val="20"/>
+          <w:szCs w:val="20"/>
+        </w:rPr>
+        <w:t xml:space="preserve">scratch coding </w:t>
+      </w:r>
+      <w:r>
+        <w:rPr>
+          <w:rFonts w:ascii="Times New Roman" w:hAnsi="Times New Roman" w:cs="Times New Roman"/>
+          <w:sz w:val="20"/>
+          <w:szCs w:val="20"/>
+        </w:rPr>
+        <w:t>CSS</w:t>
+      </w:r>
+      <w:r>
+        <w:rPr>
+          <w:rFonts w:ascii="Times New Roman" w:hAnsi="Times New Roman" w:cs="Times New Roman"/>
+          <w:sz w:val="20"/>
+          <w:szCs w:val="20"/>
+        </w:rPr>
+        <w:t>/JS</w:t>
       </w:r>
     </w:p>
     <w:p>
@@ -618,7 +770,41 @@
           <w:sz w:val="20"/>
           <w:szCs w:val="20"/>
         </w:rPr>
-        <w:t>Configured Google Drive shared folder as a web server to host site content, this empowered artist to edit site content and see updates instantly</w:t>
+        <w:t>Helped r</w:t>
+      </w:r>
+      <w:r>
+        <w:rPr>
+          <w:rFonts w:ascii="Times New Roman" w:hAnsi="Times New Roman" w:cs="Times New Roman"/>
+          <w:sz w:val="20"/>
+          <w:szCs w:val="20"/>
+        </w:rPr>
+        <w:t>efine content and customize</w:t>
+      </w:r>
+      <w:r>
+        <w:rPr>
+          <w:rFonts w:ascii="Times New Roman" w:hAnsi="Times New Roman" w:cs="Times New Roman"/>
+          <w:sz w:val="20"/>
+          <w:szCs w:val="20"/>
+        </w:rPr>
+        <w:t xml:space="preserve"> Muse template to best tell the </w:t>
+      </w:r>
+      <w:r>
+        <w:rPr>
+          <w:rFonts w:ascii="Times New Roman" w:hAnsi="Times New Roman" w:cs="Times New Roman"/>
+          <w:sz w:val="20"/>
+          <w:szCs w:val="20"/>
+        </w:rPr>
+        <w:t>story</w:t>
+      </w:r>
+      <w:bookmarkStart w:id="0" w:name="_GoBack"/>
+      <w:bookmarkEnd w:id="0"/>
+      <w:r>
+        <w:rPr>
+          <w:rFonts w:ascii="Times New Roman" w:hAnsi="Times New Roman" w:cs="Times New Roman"/>
+          <w:sz w:val="20"/>
+          <w:szCs w:val="20"/>
+        </w:rPr>
+        <w:t xml:space="preserve"> of Howard Thurman</w:t>
       </w:r>
     </w:p>
     <w:p>
@@ -659,48 +845,15 @@
           <w:sz w:val="20"/>
           <w:szCs w:val="20"/>
         </w:rPr>
-        <w:t>Authored YAML representation of site content including text and references to posts and pictures, that is hosted on Google Drive and parsed by Rails and injected into template during requests</w:t>
-      </w:r>
-    </w:p>
-    <w:p>
-      <w:pPr>
-        <w:ind w:left="450" w:hanging="450"/>
-        <w:rPr>
-          <w:rFonts w:ascii="Times New Roman" w:hAnsi="Times New Roman" w:cs="Times New Roman"/>
-          <w:sz w:val="20"/>
-          <w:szCs w:val="20"/>
-        </w:rPr>
-      </w:pPr>
-      <w:r>
-        <w:rPr>
-          <w:rFonts w:ascii="Times New Roman" w:hAnsi="Times New Roman" w:cs="Times New Roman"/>
-          <w:sz w:val="20"/>
-          <w:szCs w:val="20"/>
-        </w:rPr>
-        <w:t xml:space="preserve">   </w:t>
-      </w:r>
-      <w:r>
-        <w:rPr>
-          <w:rFonts w:ascii="Times New Roman" w:eastAsia="Noto Symbol" w:hAnsi="Times New Roman" w:cs="Times New Roman"/>
-          <w:sz w:val="16"/>
-        </w:rPr>
-        <w:t>●</w:t>
-      </w:r>
-      <w:r>
-        <w:rPr>
-          <w:rFonts w:ascii="Times New Roman" w:hAnsi="Times New Roman" w:cs="Times New Roman"/>
-          <w:sz w:val="20"/>
-          <w:szCs w:val="20"/>
-        </w:rPr>
-        <w:t xml:space="preserve">   </w:t>
-      </w:r>
-      <w:r>
-        <w:rPr>
-          <w:rFonts w:ascii="Times New Roman" w:hAnsi="Times New Roman" w:cs="Times New Roman"/>
-          <w:sz w:val="20"/>
-          <w:szCs w:val="20"/>
-        </w:rPr>
-        <w:t>Staging URL =&gt; http://howardthurmanfilm.herokuapp.com</w:t>
+        <w:t>Staging URL =&gt; http://</w:t>
+      </w:r>
+      <w:r>
+        <w:rPr>
+          <w:rFonts w:ascii="Times New Roman" w:hAnsi="Times New Roman" w:cs="Times New Roman"/>
+          <w:sz w:val="20"/>
+          <w:szCs w:val="20"/>
+        </w:rPr>
+        <w:t>www.combustionhelp.com/howardthurman</w:t>
       </w:r>
     </w:p>
     <w:p>
@@ -1765,7 +1918,6 @@
           <w:sz w:val="20"/>
           <w:szCs w:val="20"/>
         </w:rPr>
-        <w:lastRenderedPageBreak/>
         <w:t>github.com/maxplomer/carbon-calculator</w:t>
       </w:r>
     </w:p>
@@ -1882,6 +2034,7 @@
           <w:sz w:val="20"/>
           <w:szCs w:val="20"/>
         </w:rPr>
+        <w:lastRenderedPageBreak/>
         <w:t xml:space="preserve">   </w:t>
       </w:r>
       <w:r>
@@ -3176,8 +3329,6 @@
         </w:rPr>
         <w:t>, Surfing, Biking</w:t>
       </w:r>
-      <w:bookmarkStart w:id="0" w:name="_GoBack"/>
-      <w:bookmarkEnd w:id="0"/>
     </w:p>
     <w:p>
       <w:pPr>

</xml_diff>